<commit_message>
aded actions for next meeting
</commit_message>
<xml_diff>
--- a/Documentation/Secretary.docx
+++ b/Documentation/Secretary.docx
@@ -33,15 +33,16 @@
     <w:tbl>
       <w:tblPr>
         <w:tblStyle w:val="TableGrid"/>
-        <w:tblW w:w="0" w:type="auto"/>
+        <w:tblW w:w="10490" w:type="dxa"/>
+        <w:tblInd w:w="-714" w:type="dxa"/>
         <w:tblLook w:val="04A0" w:firstRow="1" w:lastRow="0" w:firstColumn="1" w:lastColumn="0" w:noHBand="0" w:noVBand="1"/>
       </w:tblPr>
       <w:tblGrid>
-        <w:gridCol w:w="701"/>
-        <w:gridCol w:w="1136"/>
+        <w:gridCol w:w="672"/>
+        <w:gridCol w:w="1132"/>
         <w:gridCol w:w="1220"/>
-        <w:gridCol w:w="2892"/>
-        <w:gridCol w:w="3067"/>
+        <w:gridCol w:w="3497"/>
+        <w:gridCol w:w="3969"/>
       </w:tblGrid>
       <w:tr>
         <w:trPr>
@@ -49,7 +50,7 @@
         </w:trPr>
         <w:tc>
           <w:tcPr>
-            <w:tcW w:w="701" w:type="dxa"/>
+            <w:tcW w:w="672" w:type="dxa"/>
             <w:shd w:val="clear" w:color="auto" w:fill="AEAAAA" w:themeFill="background2" w:themeFillShade="BF"/>
           </w:tcPr>
           <w:p>
@@ -84,7 +85,7 @@
         </w:tc>
         <w:tc>
           <w:tcPr>
-            <w:tcW w:w="1136" w:type="dxa"/>
+            <w:tcW w:w="1132" w:type="dxa"/>
             <w:shd w:val="clear" w:color="auto" w:fill="AEAAAA" w:themeFill="background2" w:themeFillShade="BF"/>
           </w:tcPr>
           <w:p>
@@ -124,7 +125,7 @@
         </w:tc>
         <w:tc>
           <w:tcPr>
-            <w:tcW w:w="2892" w:type="dxa"/>
+            <w:tcW w:w="3497" w:type="dxa"/>
             <w:shd w:val="clear" w:color="auto" w:fill="AEAAAA" w:themeFill="background2" w:themeFillShade="BF"/>
           </w:tcPr>
           <w:p>
@@ -143,7 +144,7 @@
         </w:tc>
         <w:tc>
           <w:tcPr>
-            <w:tcW w:w="3067" w:type="dxa"/>
+            <w:tcW w:w="3969" w:type="dxa"/>
             <w:shd w:val="clear" w:color="auto" w:fill="AEAAAA" w:themeFill="background2" w:themeFillShade="BF"/>
           </w:tcPr>
           <w:p>
@@ -167,7 +168,7 @@
         </w:trPr>
         <w:tc>
           <w:tcPr>
-            <w:tcW w:w="701" w:type="dxa"/>
+            <w:tcW w:w="672" w:type="dxa"/>
           </w:tcPr>
           <w:p>
             <w:pPr>
@@ -185,7 +186,7 @@
         </w:tc>
         <w:tc>
           <w:tcPr>
-            <w:tcW w:w="1136" w:type="dxa"/>
+            <w:tcW w:w="1132" w:type="dxa"/>
           </w:tcPr>
           <w:p>
             <w:pPr>
@@ -216,7 +217,7 @@
               <w:rPr>
                 <w:sz w:val="24"/>
               </w:rPr>
-              <w:t xml:space="preserve">16:00 – </w:t>
+              <w:t xml:space="preserve">16:00 </w:t>
             </w:r>
           </w:p>
           <w:p>
@@ -300,7 +301,7 @@
         </w:tc>
         <w:tc>
           <w:tcPr>
-            <w:tcW w:w="2892" w:type="dxa"/>
+            <w:tcW w:w="3497" w:type="dxa"/>
           </w:tcPr>
           <w:p>
             <w:pPr>
@@ -363,41 +364,156 @@
         </w:tc>
         <w:tc>
           <w:tcPr>
-            <w:tcW w:w="3067" w:type="dxa"/>
-          </w:tcPr>
-          <w:p>
-            <w:pPr>
-              <w:rPr>
-                <w:sz w:val="24"/>
-              </w:rPr>
-            </w:pPr>
-            <w:r>
-              <w:rPr>
-                <w:sz w:val="24"/>
-              </w:rPr>
-              <w:t>Work harder</w:t>
+            <w:tcW w:w="3969" w:type="dxa"/>
+          </w:tcPr>
+          <w:p>
+            <w:pPr>
+              <w:rPr>
+                <w:sz w:val="24"/>
+              </w:rPr>
+            </w:pPr>
+            <w:r>
+              <w:rPr>
+                <w:sz w:val="24"/>
+              </w:rPr>
+              <w:t xml:space="preserve">GitHub: </w:t>
+            </w:r>
+            <w:proofErr w:type="spellStart"/>
+            <w:r>
+              <w:rPr>
+                <w:sz w:val="24"/>
+              </w:rPr>
+              <w:t>Momchil</w:t>
+            </w:r>
+            <w:proofErr w:type="spellEnd"/>
+          </w:p>
+          <w:p>
+            <w:pPr>
+              <w:rPr>
+                <w:sz w:val="24"/>
+              </w:rPr>
+            </w:pPr>
+            <w:r>
+              <w:rPr>
+                <w:sz w:val="24"/>
+              </w:rPr>
+              <w:t>Look into language processing: Bjarne</w:t>
+            </w:r>
+          </w:p>
+          <w:p>
+            <w:pPr>
+              <w:rPr>
+                <w:sz w:val="24"/>
+              </w:rPr>
+            </w:pPr>
+            <w:r>
+              <w:rPr>
+                <w:sz w:val="24"/>
+              </w:rPr>
+              <w:t>Find files with translations: Alina</w:t>
+            </w:r>
+          </w:p>
+          <w:p>
+            <w:pPr>
+              <w:rPr>
+                <w:sz w:val="24"/>
+              </w:rPr>
+            </w:pPr>
+            <w:r>
+              <w:rPr>
+                <w:sz w:val="24"/>
+              </w:rPr>
+              <w:t>Look into API’s for translations: Panagiotis</w:t>
+            </w:r>
+          </w:p>
+        </w:tc>
+      </w:tr>
+      <w:tr>
+        <w:tc>
+          <w:tcPr>
+            <w:tcW w:w="672" w:type="dxa"/>
+          </w:tcPr>
+          <w:p>
+            <w:pPr>
+              <w:rPr>
+                <w:sz w:val="24"/>
+              </w:rPr>
+            </w:pPr>
+            <w:r>
+              <w:rPr>
+                <w:sz w:val="24"/>
+              </w:rPr>
+              <w:t>2.</w:t>
             </w:r>
             <w:bookmarkStart w:id="0" w:name="_GoBack"/>
             <w:bookmarkEnd w:id="0"/>
           </w:p>
         </w:tc>
+        <w:tc>
+          <w:tcPr>
+            <w:tcW w:w="1132" w:type="dxa"/>
+          </w:tcPr>
+          <w:p>
+            <w:pPr>
+              <w:rPr>
+                <w:sz w:val="32"/>
+              </w:rPr>
+            </w:pPr>
+          </w:p>
+        </w:tc>
+        <w:tc>
+          <w:tcPr>
+            <w:tcW w:w="1220" w:type="dxa"/>
+          </w:tcPr>
+          <w:p>
+            <w:pPr>
+              <w:rPr>
+                <w:sz w:val="32"/>
+              </w:rPr>
+            </w:pPr>
+          </w:p>
+        </w:tc>
+        <w:tc>
+          <w:tcPr>
+            <w:tcW w:w="3497" w:type="dxa"/>
+          </w:tcPr>
+          <w:p>
+            <w:pPr>
+              <w:rPr>
+                <w:sz w:val="32"/>
+              </w:rPr>
+            </w:pPr>
+          </w:p>
+        </w:tc>
+        <w:tc>
+          <w:tcPr>
+            <w:tcW w:w="3969" w:type="dxa"/>
+          </w:tcPr>
+          <w:p>
+            <w:pPr>
+              <w:rPr>
+                <w:sz w:val="32"/>
+              </w:rPr>
+            </w:pPr>
+          </w:p>
+        </w:tc>
       </w:tr>
       <w:tr>
         <w:tc>
           <w:tcPr>
-            <w:tcW w:w="701" w:type="dxa"/>
-          </w:tcPr>
-          <w:p>
-            <w:pPr>
-              <w:rPr>
-                <w:sz w:val="32"/>
-              </w:rPr>
-            </w:pPr>
-          </w:p>
-        </w:tc>
-        <w:tc>
-          <w:tcPr>
-            <w:tcW w:w="1136" w:type="dxa"/>
+            <w:tcW w:w="672" w:type="dxa"/>
+          </w:tcPr>
+          <w:p>
+            <w:pPr>
+              <w:rPr>
+                <w:sz w:val="32"/>
+              </w:rPr>
+            </w:pPr>
+          </w:p>
+        </w:tc>
+        <w:tc>
+          <w:tcPr>
+            <w:tcW w:w="1132" w:type="dxa"/>
           </w:tcPr>
           <w:p>
             <w:pPr>
@@ -421,19 +537,19 @@
         </w:tc>
         <w:tc>
           <w:tcPr>
-            <w:tcW w:w="2892" w:type="dxa"/>
-          </w:tcPr>
-          <w:p>
-            <w:pPr>
-              <w:rPr>
-                <w:sz w:val="32"/>
-              </w:rPr>
-            </w:pPr>
-          </w:p>
-        </w:tc>
-        <w:tc>
-          <w:tcPr>
-            <w:tcW w:w="3067" w:type="dxa"/>
+            <w:tcW w:w="3497" w:type="dxa"/>
+          </w:tcPr>
+          <w:p>
+            <w:pPr>
+              <w:rPr>
+                <w:sz w:val="32"/>
+              </w:rPr>
+            </w:pPr>
+          </w:p>
+        </w:tc>
+        <w:tc>
+          <w:tcPr>
+            <w:tcW w:w="3969" w:type="dxa"/>
           </w:tcPr>
           <w:p>
             <w:pPr>
@@ -447,19 +563,19 @@
       <w:tr>
         <w:tc>
           <w:tcPr>
-            <w:tcW w:w="701" w:type="dxa"/>
-          </w:tcPr>
-          <w:p>
-            <w:pPr>
-              <w:rPr>
-                <w:sz w:val="32"/>
-              </w:rPr>
-            </w:pPr>
-          </w:p>
-        </w:tc>
-        <w:tc>
-          <w:tcPr>
-            <w:tcW w:w="1136" w:type="dxa"/>
+            <w:tcW w:w="672" w:type="dxa"/>
+          </w:tcPr>
+          <w:p>
+            <w:pPr>
+              <w:rPr>
+                <w:sz w:val="32"/>
+              </w:rPr>
+            </w:pPr>
+          </w:p>
+        </w:tc>
+        <w:tc>
+          <w:tcPr>
+            <w:tcW w:w="1132" w:type="dxa"/>
           </w:tcPr>
           <w:p>
             <w:pPr>
@@ -483,19 +599,19 @@
         </w:tc>
         <w:tc>
           <w:tcPr>
-            <w:tcW w:w="2892" w:type="dxa"/>
-          </w:tcPr>
-          <w:p>
-            <w:pPr>
-              <w:rPr>
-                <w:sz w:val="32"/>
-              </w:rPr>
-            </w:pPr>
-          </w:p>
-        </w:tc>
-        <w:tc>
-          <w:tcPr>
-            <w:tcW w:w="3067" w:type="dxa"/>
+            <w:tcW w:w="3497" w:type="dxa"/>
+          </w:tcPr>
+          <w:p>
+            <w:pPr>
+              <w:rPr>
+                <w:sz w:val="32"/>
+              </w:rPr>
+            </w:pPr>
+          </w:p>
+        </w:tc>
+        <w:tc>
+          <w:tcPr>
+            <w:tcW w:w="3969" w:type="dxa"/>
           </w:tcPr>
           <w:p>
             <w:pPr>
@@ -509,19 +625,19 @@
       <w:tr>
         <w:tc>
           <w:tcPr>
-            <w:tcW w:w="701" w:type="dxa"/>
-          </w:tcPr>
-          <w:p>
-            <w:pPr>
-              <w:rPr>
-                <w:sz w:val="32"/>
-              </w:rPr>
-            </w:pPr>
-          </w:p>
-        </w:tc>
-        <w:tc>
-          <w:tcPr>
-            <w:tcW w:w="1136" w:type="dxa"/>
+            <w:tcW w:w="672" w:type="dxa"/>
+          </w:tcPr>
+          <w:p>
+            <w:pPr>
+              <w:rPr>
+                <w:sz w:val="32"/>
+              </w:rPr>
+            </w:pPr>
+          </w:p>
+        </w:tc>
+        <w:tc>
+          <w:tcPr>
+            <w:tcW w:w="1132" w:type="dxa"/>
           </w:tcPr>
           <w:p>
             <w:pPr>
@@ -545,19 +661,19 @@
         </w:tc>
         <w:tc>
           <w:tcPr>
-            <w:tcW w:w="2892" w:type="dxa"/>
-          </w:tcPr>
-          <w:p>
-            <w:pPr>
-              <w:rPr>
-                <w:sz w:val="32"/>
-              </w:rPr>
-            </w:pPr>
-          </w:p>
-        </w:tc>
-        <w:tc>
-          <w:tcPr>
-            <w:tcW w:w="3067" w:type="dxa"/>
+            <w:tcW w:w="3497" w:type="dxa"/>
+          </w:tcPr>
+          <w:p>
+            <w:pPr>
+              <w:rPr>
+                <w:sz w:val="32"/>
+              </w:rPr>
+            </w:pPr>
+          </w:p>
+        </w:tc>
+        <w:tc>
+          <w:tcPr>
+            <w:tcW w:w="3969" w:type="dxa"/>
           </w:tcPr>
           <w:p>
             <w:pPr>
@@ -571,19 +687,19 @@
       <w:tr>
         <w:tc>
           <w:tcPr>
-            <w:tcW w:w="701" w:type="dxa"/>
-          </w:tcPr>
-          <w:p>
-            <w:pPr>
-              <w:rPr>
-                <w:sz w:val="32"/>
-              </w:rPr>
-            </w:pPr>
-          </w:p>
-        </w:tc>
-        <w:tc>
-          <w:tcPr>
-            <w:tcW w:w="1136" w:type="dxa"/>
+            <w:tcW w:w="672" w:type="dxa"/>
+          </w:tcPr>
+          <w:p>
+            <w:pPr>
+              <w:rPr>
+                <w:sz w:val="32"/>
+              </w:rPr>
+            </w:pPr>
+          </w:p>
+        </w:tc>
+        <w:tc>
+          <w:tcPr>
+            <w:tcW w:w="1132" w:type="dxa"/>
           </w:tcPr>
           <w:p>
             <w:pPr>
@@ -607,19 +723,19 @@
         </w:tc>
         <w:tc>
           <w:tcPr>
-            <w:tcW w:w="2892" w:type="dxa"/>
-          </w:tcPr>
-          <w:p>
-            <w:pPr>
-              <w:rPr>
-                <w:sz w:val="32"/>
-              </w:rPr>
-            </w:pPr>
-          </w:p>
-        </w:tc>
-        <w:tc>
-          <w:tcPr>
-            <w:tcW w:w="3067" w:type="dxa"/>
+            <w:tcW w:w="3497" w:type="dxa"/>
+          </w:tcPr>
+          <w:p>
+            <w:pPr>
+              <w:rPr>
+                <w:sz w:val="32"/>
+              </w:rPr>
+            </w:pPr>
+          </w:p>
+        </w:tc>
+        <w:tc>
+          <w:tcPr>
+            <w:tcW w:w="3969" w:type="dxa"/>
           </w:tcPr>
           <w:p>
             <w:pPr>
@@ -633,19 +749,19 @@
       <w:tr>
         <w:tc>
           <w:tcPr>
-            <w:tcW w:w="701" w:type="dxa"/>
-          </w:tcPr>
-          <w:p>
-            <w:pPr>
-              <w:rPr>
-                <w:sz w:val="32"/>
-              </w:rPr>
-            </w:pPr>
-          </w:p>
-        </w:tc>
-        <w:tc>
-          <w:tcPr>
-            <w:tcW w:w="1136" w:type="dxa"/>
+            <w:tcW w:w="672" w:type="dxa"/>
+          </w:tcPr>
+          <w:p>
+            <w:pPr>
+              <w:rPr>
+                <w:sz w:val="32"/>
+              </w:rPr>
+            </w:pPr>
+          </w:p>
+        </w:tc>
+        <w:tc>
+          <w:tcPr>
+            <w:tcW w:w="1132" w:type="dxa"/>
           </w:tcPr>
           <w:p>
             <w:pPr>
@@ -669,19 +785,19 @@
         </w:tc>
         <w:tc>
           <w:tcPr>
-            <w:tcW w:w="2892" w:type="dxa"/>
-          </w:tcPr>
-          <w:p>
-            <w:pPr>
-              <w:rPr>
-                <w:sz w:val="32"/>
-              </w:rPr>
-            </w:pPr>
-          </w:p>
-        </w:tc>
-        <w:tc>
-          <w:tcPr>
-            <w:tcW w:w="3067" w:type="dxa"/>
+            <w:tcW w:w="3497" w:type="dxa"/>
+          </w:tcPr>
+          <w:p>
+            <w:pPr>
+              <w:rPr>
+                <w:sz w:val="32"/>
+              </w:rPr>
+            </w:pPr>
+          </w:p>
+        </w:tc>
+        <w:tc>
+          <w:tcPr>
+            <w:tcW w:w="3969" w:type="dxa"/>
           </w:tcPr>
           <w:p>
             <w:pPr>
@@ -695,19 +811,19 @@
       <w:tr>
         <w:tc>
           <w:tcPr>
-            <w:tcW w:w="701" w:type="dxa"/>
-          </w:tcPr>
-          <w:p>
-            <w:pPr>
-              <w:rPr>
-                <w:sz w:val="32"/>
-              </w:rPr>
-            </w:pPr>
-          </w:p>
-        </w:tc>
-        <w:tc>
-          <w:tcPr>
-            <w:tcW w:w="1136" w:type="dxa"/>
+            <w:tcW w:w="672" w:type="dxa"/>
+          </w:tcPr>
+          <w:p>
+            <w:pPr>
+              <w:rPr>
+                <w:sz w:val="32"/>
+              </w:rPr>
+            </w:pPr>
+          </w:p>
+        </w:tc>
+        <w:tc>
+          <w:tcPr>
+            <w:tcW w:w="1132" w:type="dxa"/>
           </w:tcPr>
           <w:p>
             <w:pPr>
@@ -731,19 +847,19 @@
         </w:tc>
         <w:tc>
           <w:tcPr>
-            <w:tcW w:w="2892" w:type="dxa"/>
-          </w:tcPr>
-          <w:p>
-            <w:pPr>
-              <w:rPr>
-                <w:sz w:val="32"/>
-              </w:rPr>
-            </w:pPr>
-          </w:p>
-        </w:tc>
-        <w:tc>
-          <w:tcPr>
-            <w:tcW w:w="3067" w:type="dxa"/>
+            <w:tcW w:w="3497" w:type="dxa"/>
+          </w:tcPr>
+          <w:p>
+            <w:pPr>
+              <w:rPr>
+                <w:sz w:val="32"/>
+              </w:rPr>
+            </w:pPr>
+          </w:p>
+        </w:tc>
+        <w:tc>
+          <w:tcPr>
+            <w:tcW w:w="3969" w:type="dxa"/>
           </w:tcPr>
           <w:p>
             <w:pPr>
@@ -757,19 +873,19 @@
       <w:tr>
         <w:tc>
           <w:tcPr>
-            <w:tcW w:w="701" w:type="dxa"/>
-          </w:tcPr>
-          <w:p>
-            <w:pPr>
-              <w:rPr>
-                <w:sz w:val="32"/>
-              </w:rPr>
-            </w:pPr>
-          </w:p>
-        </w:tc>
-        <w:tc>
-          <w:tcPr>
-            <w:tcW w:w="1136" w:type="dxa"/>
+            <w:tcW w:w="672" w:type="dxa"/>
+          </w:tcPr>
+          <w:p>
+            <w:pPr>
+              <w:rPr>
+                <w:sz w:val="32"/>
+              </w:rPr>
+            </w:pPr>
+          </w:p>
+        </w:tc>
+        <w:tc>
+          <w:tcPr>
+            <w:tcW w:w="1132" w:type="dxa"/>
           </w:tcPr>
           <w:p>
             <w:pPr>
@@ -793,81 +909,19 @@
         </w:tc>
         <w:tc>
           <w:tcPr>
-            <w:tcW w:w="2892" w:type="dxa"/>
-          </w:tcPr>
-          <w:p>
-            <w:pPr>
-              <w:rPr>
-                <w:sz w:val="32"/>
-              </w:rPr>
-            </w:pPr>
-          </w:p>
-        </w:tc>
-        <w:tc>
-          <w:tcPr>
-            <w:tcW w:w="3067" w:type="dxa"/>
-          </w:tcPr>
-          <w:p>
-            <w:pPr>
-              <w:rPr>
-                <w:sz w:val="32"/>
-              </w:rPr>
-            </w:pPr>
-          </w:p>
-        </w:tc>
-      </w:tr>
-      <w:tr>
-        <w:tc>
-          <w:tcPr>
-            <w:tcW w:w="701" w:type="dxa"/>
-          </w:tcPr>
-          <w:p>
-            <w:pPr>
-              <w:rPr>
-                <w:sz w:val="32"/>
-              </w:rPr>
-            </w:pPr>
-          </w:p>
-        </w:tc>
-        <w:tc>
-          <w:tcPr>
-            <w:tcW w:w="1136" w:type="dxa"/>
-          </w:tcPr>
-          <w:p>
-            <w:pPr>
-              <w:rPr>
-                <w:sz w:val="32"/>
-              </w:rPr>
-            </w:pPr>
-          </w:p>
-        </w:tc>
-        <w:tc>
-          <w:tcPr>
-            <w:tcW w:w="1220" w:type="dxa"/>
-          </w:tcPr>
-          <w:p>
-            <w:pPr>
-              <w:rPr>
-                <w:sz w:val="32"/>
-              </w:rPr>
-            </w:pPr>
-          </w:p>
-        </w:tc>
-        <w:tc>
-          <w:tcPr>
-            <w:tcW w:w="2892" w:type="dxa"/>
-          </w:tcPr>
-          <w:p>
-            <w:pPr>
-              <w:rPr>
-                <w:sz w:val="32"/>
-              </w:rPr>
-            </w:pPr>
-          </w:p>
-        </w:tc>
-        <w:tc>
-          <w:tcPr>
-            <w:tcW w:w="3067" w:type="dxa"/>
+            <w:tcW w:w="3497" w:type="dxa"/>
+          </w:tcPr>
+          <w:p>
+            <w:pPr>
+              <w:rPr>
+                <w:sz w:val="32"/>
+              </w:rPr>
+            </w:pPr>
+          </w:p>
+        </w:tc>
+        <w:tc>
+          <w:tcPr>
+            <w:tcW w:w="3969" w:type="dxa"/>
           </w:tcPr>
           <w:p>
             <w:pPr>

</xml_diff>

<commit_message>
Added details from the 3rd meeting
</commit_message>
<xml_diff>
--- a/Documentation/Secretary.docx
+++ b/Documentation/Secretary.docx
@@ -159,7 +159,7 @@
       </w:tr>
       <w:tr>
         <w:trPr>
-          <w:trHeight w:val="1125"/>
+          <w:trHeight w:val="1640"/>
         </w:trPr>
         <w:tc>
           <w:tcPr>
@@ -424,6 +424,9 @@
         </w:tc>
       </w:tr>
       <w:tr>
+        <w:trPr>
+          <w:trHeight w:val="1976"/>
+        </w:trPr>
         <w:tc>
           <w:tcPr>
             <w:tcW w:w="672" w:type="dxa"/>
@@ -456,7 +459,243 @@
               <w:rPr>
                 <w:sz w:val="24"/>
               </w:rPr>
-              <w:t>08</w:t>
+              <w:t>08/03/</w:t>
+            </w:r>
+            <w:r>
+              <w:rPr>
+                <w:sz w:val="24"/>
+              </w:rPr>
+              <w:t>19</w:t>
+            </w:r>
+          </w:p>
+          <w:p>
+            <w:pPr>
+              <w:rPr>
+                <w:sz w:val="24"/>
+              </w:rPr>
+            </w:pPr>
+            <w:r>
+              <w:rPr>
+                <w:sz w:val="24"/>
+              </w:rPr>
+              <w:t xml:space="preserve">14:00 </w:t>
+            </w:r>
+          </w:p>
+          <w:p>
+            <w:pPr>
+              <w:rPr>
+                <w:sz w:val="32"/>
+              </w:rPr>
+            </w:pPr>
+            <w:r>
+              <w:rPr>
+                <w:sz w:val="24"/>
+              </w:rPr>
+              <w:t>QMB</w:t>
+            </w:r>
+          </w:p>
+        </w:tc>
+        <w:tc>
+          <w:tcPr>
+            <w:tcW w:w="1220" w:type="dxa"/>
+          </w:tcPr>
+          <w:p>
+            <w:pPr>
+              <w:rPr>
+                <w:sz w:val="24"/>
+              </w:rPr>
+            </w:pPr>
+            <w:r>
+              <w:rPr>
+                <w:sz w:val="24"/>
+              </w:rPr>
+              <w:t>Alina,</w:t>
+            </w:r>
+          </w:p>
+          <w:p>
+            <w:pPr>
+              <w:rPr>
+                <w:sz w:val="24"/>
+              </w:rPr>
+            </w:pPr>
+            <w:r>
+              <w:rPr>
+                <w:sz w:val="24"/>
+              </w:rPr>
+              <w:t>Bjarne,</w:t>
+            </w:r>
+          </w:p>
+          <w:p>
+            <w:pPr>
+              <w:rPr>
+                <w:sz w:val="24"/>
+              </w:rPr>
+            </w:pPr>
+            <w:proofErr w:type="spellStart"/>
+            <w:r>
+              <w:rPr>
+                <w:sz w:val="24"/>
+              </w:rPr>
+              <w:t>Momchil</w:t>
+            </w:r>
+            <w:proofErr w:type="spellEnd"/>
+            <w:r>
+              <w:rPr>
+                <w:sz w:val="24"/>
+              </w:rPr>
+              <w:t>,</w:t>
+            </w:r>
+          </w:p>
+          <w:p>
+            <w:pPr>
+              <w:rPr>
+                <w:sz w:val="32"/>
+              </w:rPr>
+            </w:pPr>
+            <w:r>
+              <w:rPr>
+                <w:sz w:val="24"/>
+              </w:rPr>
+              <w:t>Panagiotis</w:t>
+            </w:r>
+          </w:p>
+        </w:tc>
+        <w:tc>
+          <w:tcPr>
+            <w:tcW w:w="3355" w:type="dxa"/>
+          </w:tcPr>
+          <w:p>
+            <w:pPr>
+              <w:rPr>
+                <w:sz w:val="24"/>
+                <w:szCs w:val="26"/>
+              </w:rPr>
+            </w:pPr>
+            <w:r>
+              <w:rPr>
+                <w:sz w:val="24"/>
+                <w:szCs w:val="26"/>
+              </w:rPr>
+              <w:t>Finalised the class design,</w:t>
+            </w:r>
+          </w:p>
+          <w:p>
+            <w:pPr>
+              <w:rPr>
+                <w:sz w:val="24"/>
+                <w:szCs w:val="26"/>
+              </w:rPr>
+            </w:pPr>
+            <w:r>
+              <w:rPr>
+                <w:sz w:val="24"/>
+                <w:szCs w:val="26"/>
+              </w:rPr>
+              <w:t>Specified the requirements for the translator,</w:t>
+            </w:r>
+          </w:p>
+          <w:p>
+            <w:pPr>
+              <w:rPr>
+                <w:sz w:val="24"/>
+                <w:szCs w:val="26"/>
+              </w:rPr>
+            </w:pPr>
+            <w:r>
+              <w:rPr>
+                <w:sz w:val="24"/>
+                <w:szCs w:val="26"/>
+              </w:rPr>
+              <w:t>Worked on the documentation,</w:t>
+            </w:r>
+          </w:p>
+          <w:p>
+            <w:pPr>
+              <w:rPr>
+                <w:sz w:val="24"/>
+                <w:szCs w:val="26"/>
+              </w:rPr>
+            </w:pPr>
+            <w:r>
+              <w:rPr>
+                <w:sz w:val="24"/>
+                <w:szCs w:val="26"/>
+              </w:rPr>
+              <w:t>Finished the Interim,</w:t>
+            </w:r>
+          </w:p>
+          <w:p>
+            <w:pPr>
+              <w:rPr>
+                <w:sz w:val="24"/>
+                <w:szCs w:val="26"/>
+              </w:rPr>
+            </w:pPr>
+            <w:r>
+              <w:rPr>
+                <w:sz w:val="24"/>
+                <w:szCs w:val="26"/>
+              </w:rPr>
+              <w:t>Assigned tasks to all members</w:t>
+            </w:r>
+          </w:p>
+        </w:tc>
+        <w:tc>
+          <w:tcPr>
+            <w:tcW w:w="4111" w:type="dxa"/>
+          </w:tcPr>
+          <w:p>
+            <w:pPr>
+              <w:rPr>
+                <w:sz w:val="24"/>
+              </w:rPr>
+            </w:pPr>
+            <w:r>
+              <w:rPr>
+                <w:sz w:val="24"/>
+              </w:rPr>
+              <w:t>Everyone works on their assigned tasks</w:t>
+            </w:r>
+          </w:p>
+        </w:tc>
+      </w:tr>
+      <w:tr>
+        <w:trPr>
+          <w:trHeight w:val="1395"/>
+        </w:trPr>
+        <w:tc>
+          <w:tcPr>
+            <w:tcW w:w="672" w:type="dxa"/>
+          </w:tcPr>
+          <w:p>
+            <w:pPr>
+              <w:rPr>
+                <w:sz w:val="32"/>
+              </w:rPr>
+            </w:pPr>
+            <w:r>
+              <w:rPr>
+                <w:sz w:val="32"/>
+              </w:rPr>
+              <w:t>3.</w:t>
+            </w:r>
+          </w:p>
+        </w:tc>
+        <w:tc>
+          <w:tcPr>
+            <w:tcW w:w="1132" w:type="dxa"/>
+          </w:tcPr>
+          <w:p>
+            <w:pPr>
+              <w:rPr>
+                <w:sz w:val="24"/>
+              </w:rPr>
+            </w:pPr>
+            <w:r>
+              <w:rPr>
+                <w:sz w:val="24"/>
+              </w:rPr>
+              <w:t>09</w:t>
             </w:r>
             <w:r>
               <w:rPr>
@@ -481,13 +720,7 @@
               <w:rPr>
                 <w:sz w:val="24"/>
               </w:rPr>
-              <w:t>14</w:t>
-            </w:r>
-            <w:r>
-              <w:rPr>
-                <w:sz w:val="24"/>
-              </w:rPr>
-              <w:t xml:space="preserve">:00 </w:t>
+              <w:t xml:space="preserve">14:00 </w:t>
             </w:r>
           </w:p>
           <w:p>
@@ -577,75 +810,39 @@
             <w:pPr>
               <w:rPr>
                 <w:sz w:val="24"/>
-                <w:szCs w:val="26"/>
-              </w:rPr>
-            </w:pPr>
-            <w:r>
-              <w:rPr>
-                <w:sz w:val="24"/>
-                <w:szCs w:val="26"/>
-              </w:rPr>
-              <w:t>Finalised the class design,</w:t>
-            </w:r>
-          </w:p>
-          <w:p>
-            <w:pPr>
-              <w:rPr>
-                <w:sz w:val="24"/>
-                <w:szCs w:val="26"/>
-              </w:rPr>
-            </w:pPr>
-            <w:r>
-              <w:rPr>
-                <w:sz w:val="24"/>
-                <w:szCs w:val="26"/>
-              </w:rPr>
-              <w:t>Specified the requirements for the translator,</w:t>
-            </w:r>
-          </w:p>
-          <w:p>
-            <w:pPr>
-              <w:rPr>
-                <w:sz w:val="24"/>
-                <w:szCs w:val="26"/>
-              </w:rPr>
-            </w:pPr>
-            <w:r>
-              <w:rPr>
-                <w:sz w:val="24"/>
-                <w:szCs w:val="26"/>
-              </w:rPr>
-              <w:t>Worked on the documentation,</w:t>
-            </w:r>
-          </w:p>
-          <w:p>
-            <w:pPr>
-              <w:rPr>
-                <w:sz w:val="24"/>
-                <w:szCs w:val="26"/>
-              </w:rPr>
-            </w:pPr>
-            <w:r>
-              <w:rPr>
-                <w:sz w:val="24"/>
-                <w:szCs w:val="26"/>
-              </w:rPr>
-              <w:t>Finished the Interim,</w:t>
-            </w:r>
-          </w:p>
-          <w:p>
-            <w:pPr>
-              <w:rPr>
-                <w:sz w:val="24"/>
-                <w:szCs w:val="26"/>
-              </w:rPr>
-            </w:pPr>
-            <w:r>
-              <w:rPr>
-                <w:sz w:val="24"/>
-                <w:szCs w:val="26"/>
-              </w:rPr>
-              <w:t>Assigned tasks to all members</w:t>
+              </w:rPr>
+            </w:pPr>
+            <w:r>
+              <w:rPr>
+                <w:sz w:val="24"/>
+              </w:rPr>
+              <w:t>Further specified tasks for every member,</w:t>
+            </w:r>
+          </w:p>
+          <w:p>
+            <w:pPr>
+              <w:rPr>
+                <w:sz w:val="24"/>
+              </w:rPr>
+            </w:pPr>
+            <w:r>
+              <w:rPr>
+                <w:sz w:val="24"/>
+              </w:rPr>
+              <w:t>Planed the menu and GUI,</w:t>
+            </w:r>
+          </w:p>
+          <w:p>
+            <w:pPr>
+              <w:rPr>
+                <w:sz w:val="24"/>
+              </w:rPr>
+            </w:pPr>
+            <w:r>
+              <w:rPr>
+                <w:sz w:val="24"/>
+              </w:rPr>
+              <w:t>Worked on the Dictionary class,</w:t>
             </w:r>
           </w:p>
         </w:tc>
@@ -656,85 +853,11 @@
           <w:p>
             <w:pPr>
               <w:rPr>
-                <w:sz w:val="24"/>
-              </w:rPr>
-            </w:pPr>
-            <w:r>
-              <w:rPr>
-                <w:sz w:val="24"/>
-              </w:rPr>
-              <w:t>Everyone works o</w:t>
-            </w:r>
+                <w:sz w:val="32"/>
+              </w:rPr>
+            </w:pPr>
             <w:bookmarkStart w:id="0" w:name="_GoBack"/>
             <w:bookmarkEnd w:id="0"/>
-            <w:r>
-              <w:rPr>
-                <w:sz w:val="24"/>
-              </w:rPr>
-              <w:t>n their assigned tasks</w:t>
-            </w:r>
-          </w:p>
-        </w:tc>
-      </w:tr>
-      <w:tr>
-        <w:tc>
-          <w:tcPr>
-            <w:tcW w:w="672" w:type="dxa"/>
-          </w:tcPr>
-          <w:p>
-            <w:pPr>
-              <w:rPr>
-                <w:sz w:val="32"/>
-              </w:rPr>
-            </w:pPr>
-          </w:p>
-        </w:tc>
-        <w:tc>
-          <w:tcPr>
-            <w:tcW w:w="1132" w:type="dxa"/>
-          </w:tcPr>
-          <w:p>
-            <w:pPr>
-              <w:rPr>
-                <w:sz w:val="32"/>
-              </w:rPr>
-            </w:pPr>
-          </w:p>
-        </w:tc>
-        <w:tc>
-          <w:tcPr>
-            <w:tcW w:w="1220" w:type="dxa"/>
-          </w:tcPr>
-          <w:p>
-            <w:pPr>
-              <w:rPr>
-                <w:sz w:val="32"/>
-              </w:rPr>
-            </w:pPr>
-          </w:p>
-        </w:tc>
-        <w:tc>
-          <w:tcPr>
-            <w:tcW w:w="3355" w:type="dxa"/>
-          </w:tcPr>
-          <w:p>
-            <w:pPr>
-              <w:rPr>
-                <w:sz w:val="32"/>
-              </w:rPr>
-            </w:pPr>
-          </w:p>
-        </w:tc>
-        <w:tc>
-          <w:tcPr>
-            <w:tcW w:w="4111" w:type="dxa"/>
-          </w:tcPr>
-          <w:p>
-            <w:pPr>
-              <w:rPr>
-                <w:sz w:val="32"/>
-              </w:rPr>
-            </w:pPr>
           </w:p>
         </w:tc>
       </w:tr>

</xml_diff>

<commit_message>
started menu in GUI
</commit_message>
<xml_diff>
--- a/Documentation/Secretary.docx
+++ b/Documentation/Secretary.docx
@@ -695,7 +695,210 @@
               <w:rPr>
                 <w:sz w:val="24"/>
               </w:rPr>
-              <w:t>09</w:t>
+              <w:t>09/03/</w:t>
+            </w:r>
+            <w:r>
+              <w:rPr>
+                <w:sz w:val="24"/>
+              </w:rPr>
+              <w:t>19</w:t>
+            </w:r>
+          </w:p>
+          <w:p>
+            <w:pPr>
+              <w:rPr>
+                <w:sz w:val="24"/>
+              </w:rPr>
+            </w:pPr>
+            <w:r>
+              <w:rPr>
+                <w:sz w:val="24"/>
+              </w:rPr>
+              <w:t xml:space="preserve">14:00 </w:t>
+            </w:r>
+          </w:p>
+          <w:p>
+            <w:pPr>
+              <w:rPr>
+                <w:sz w:val="32"/>
+              </w:rPr>
+            </w:pPr>
+            <w:r>
+              <w:rPr>
+                <w:sz w:val="24"/>
+              </w:rPr>
+              <w:t>QMB</w:t>
+            </w:r>
+          </w:p>
+        </w:tc>
+        <w:tc>
+          <w:tcPr>
+            <w:tcW w:w="1220" w:type="dxa"/>
+          </w:tcPr>
+          <w:p>
+            <w:pPr>
+              <w:rPr>
+                <w:sz w:val="24"/>
+              </w:rPr>
+            </w:pPr>
+            <w:r>
+              <w:rPr>
+                <w:sz w:val="24"/>
+              </w:rPr>
+              <w:t>Alina,</w:t>
+            </w:r>
+          </w:p>
+          <w:p>
+            <w:pPr>
+              <w:rPr>
+                <w:sz w:val="24"/>
+              </w:rPr>
+            </w:pPr>
+            <w:r>
+              <w:rPr>
+                <w:sz w:val="24"/>
+              </w:rPr>
+              <w:t>Bjarne,</w:t>
+            </w:r>
+          </w:p>
+          <w:p>
+            <w:pPr>
+              <w:rPr>
+                <w:sz w:val="24"/>
+              </w:rPr>
+            </w:pPr>
+            <w:proofErr w:type="spellStart"/>
+            <w:r>
+              <w:rPr>
+                <w:sz w:val="24"/>
+              </w:rPr>
+              <w:t>Momchil</w:t>
+            </w:r>
+            <w:proofErr w:type="spellEnd"/>
+            <w:r>
+              <w:rPr>
+                <w:sz w:val="24"/>
+              </w:rPr>
+              <w:t>,</w:t>
+            </w:r>
+          </w:p>
+          <w:p>
+            <w:pPr>
+              <w:rPr>
+                <w:sz w:val="32"/>
+              </w:rPr>
+            </w:pPr>
+            <w:r>
+              <w:rPr>
+                <w:sz w:val="24"/>
+              </w:rPr>
+              <w:t>Panagiotis</w:t>
+            </w:r>
+          </w:p>
+        </w:tc>
+        <w:tc>
+          <w:tcPr>
+            <w:tcW w:w="3355" w:type="dxa"/>
+          </w:tcPr>
+          <w:p>
+            <w:pPr>
+              <w:rPr>
+                <w:sz w:val="24"/>
+              </w:rPr>
+            </w:pPr>
+            <w:r>
+              <w:rPr>
+                <w:sz w:val="24"/>
+              </w:rPr>
+              <w:t>Further specified tasks for every member,</w:t>
+            </w:r>
+          </w:p>
+          <w:p>
+            <w:pPr>
+              <w:rPr>
+                <w:sz w:val="24"/>
+              </w:rPr>
+            </w:pPr>
+            <w:r>
+              <w:rPr>
+                <w:sz w:val="24"/>
+              </w:rPr>
+              <w:t>Pla</w:t>
+            </w:r>
+            <w:r>
+              <w:rPr>
+                <w:sz w:val="24"/>
+              </w:rPr>
+              <w:t>n</w:t>
+            </w:r>
+            <w:r>
+              <w:rPr>
+                <w:sz w:val="24"/>
+              </w:rPr>
+              <w:t>ned the menu and GUI,</w:t>
+            </w:r>
+          </w:p>
+          <w:p>
+            <w:pPr>
+              <w:rPr>
+                <w:sz w:val="24"/>
+              </w:rPr>
+            </w:pPr>
+            <w:r>
+              <w:rPr>
+                <w:sz w:val="24"/>
+              </w:rPr>
+              <w:t>Worked on the Dictionary class,</w:t>
+            </w:r>
+          </w:p>
+        </w:tc>
+        <w:tc>
+          <w:tcPr>
+            <w:tcW w:w="4111" w:type="dxa"/>
+          </w:tcPr>
+          <w:p>
+            <w:pPr>
+              <w:rPr>
+                <w:sz w:val="32"/>
+              </w:rPr>
+            </w:pPr>
+          </w:p>
+        </w:tc>
+      </w:tr>
+      <w:tr>
+        <w:tc>
+          <w:tcPr>
+            <w:tcW w:w="672" w:type="dxa"/>
+          </w:tcPr>
+          <w:p>
+            <w:pPr>
+              <w:rPr>
+                <w:sz w:val="32"/>
+              </w:rPr>
+            </w:pPr>
+            <w:r>
+              <w:rPr>
+                <w:sz w:val="32"/>
+              </w:rPr>
+              <w:t xml:space="preserve">4. </w:t>
+            </w:r>
+          </w:p>
+        </w:tc>
+        <w:tc>
+          <w:tcPr>
+            <w:tcW w:w="1132" w:type="dxa"/>
+          </w:tcPr>
+          <w:p>
+            <w:pPr>
+              <w:rPr>
+                <w:sz w:val="24"/>
+              </w:rPr>
+            </w:pPr>
+            <w:r>
+              <w:rPr>
+                <w:sz w:val="24"/>
+              </w:rPr>
+              <w:t>11</w:t>
             </w:r>
             <w:r>
               <w:rPr>
@@ -720,7 +923,13 @@
               <w:rPr>
                 <w:sz w:val="24"/>
               </w:rPr>
-              <w:t xml:space="preserve">14:00 </w:t>
+              <w:t>15</w:t>
+            </w:r>
+            <w:r>
+              <w:rPr>
+                <w:sz w:val="24"/>
+              </w:rPr>
+              <w:t xml:space="preserve">:00 </w:t>
             </w:r>
           </w:p>
           <w:p>
@@ -816,98 +1025,48 @@
               <w:rPr>
                 <w:sz w:val="24"/>
               </w:rPr>
-              <w:t>Further specified tasks for every member,</w:t>
-            </w:r>
-          </w:p>
-          <w:p>
-            <w:pPr>
-              <w:rPr>
-                <w:sz w:val="24"/>
-              </w:rPr>
-            </w:pPr>
-            <w:r>
-              <w:rPr>
-                <w:sz w:val="24"/>
-              </w:rPr>
-              <w:t>Planed the menu and GUI,</w:t>
-            </w:r>
-          </w:p>
-          <w:p>
-            <w:pPr>
-              <w:rPr>
-                <w:sz w:val="24"/>
-              </w:rPr>
-            </w:pPr>
-            <w:r>
-              <w:rPr>
-                <w:sz w:val="24"/>
-              </w:rPr>
-              <w:t>Worked on the Dictionary class,</w:t>
-            </w:r>
-          </w:p>
-        </w:tc>
-        <w:tc>
-          <w:tcPr>
-            <w:tcW w:w="4111" w:type="dxa"/>
-          </w:tcPr>
-          <w:p>
-            <w:pPr>
-              <w:rPr>
-                <w:sz w:val="32"/>
+              <w:t>Tried to get GitHub to work,</w:t>
+            </w:r>
+          </w:p>
+          <w:p>
+            <w:pPr>
+              <w:rPr>
+                <w:sz w:val="24"/>
+              </w:rPr>
+            </w:pPr>
+            <w:r>
+              <w:rPr>
+                <w:sz w:val="24"/>
+              </w:rPr>
+              <w:t>Started</w:t>
+            </w:r>
+            <w:r>
+              <w:rPr>
+                <w:sz w:val="24"/>
+              </w:rPr>
+              <w:t xml:space="preserve"> the </w:t>
+            </w:r>
+            <w:r>
+              <w:rPr>
+                <w:sz w:val="24"/>
+              </w:rPr>
+              <w:t>CLI</w:t>
+            </w:r>
+            <w:r>
+              <w:rPr>
+                <w:sz w:val="24"/>
+              </w:rPr>
+              <w:t xml:space="preserve"> and GUI,</w:t>
+            </w:r>
+          </w:p>
+          <w:p>
+            <w:pPr>
+              <w:rPr>
+                <w:sz w:val="24"/>
               </w:rPr>
             </w:pPr>
             <w:bookmarkStart w:id="0" w:name="_GoBack"/>
             <w:bookmarkEnd w:id="0"/>
-          </w:p>
-        </w:tc>
-      </w:tr>
-      <w:tr>
-        <w:tc>
-          <w:tcPr>
-            <w:tcW w:w="672" w:type="dxa"/>
-          </w:tcPr>
-          <w:p>
-            <w:pPr>
-              <w:rPr>
-                <w:sz w:val="32"/>
-              </w:rPr>
-            </w:pPr>
-          </w:p>
-        </w:tc>
-        <w:tc>
-          <w:tcPr>
-            <w:tcW w:w="1132" w:type="dxa"/>
-          </w:tcPr>
-          <w:p>
-            <w:pPr>
-              <w:rPr>
-                <w:sz w:val="32"/>
-              </w:rPr>
-            </w:pPr>
-          </w:p>
-        </w:tc>
-        <w:tc>
-          <w:tcPr>
-            <w:tcW w:w="1220" w:type="dxa"/>
-          </w:tcPr>
-          <w:p>
-            <w:pPr>
-              <w:rPr>
-                <w:sz w:val="32"/>
-              </w:rPr>
-            </w:pPr>
-          </w:p>
-        </w:tc>
-        <w:tc>
-          <w:tcPr>
-            <w:tcW w:w="3355" w:type="dxa"/>
-          </w:tcPr>
-          <w:p>
-            <w:pPr>
-              <w:rPr>
-                <w:sz w:val="32"/>
-              </w:rPr>
-            </w:pPr>
           </w:p>
         </w:tc>
         <w:tc>

</xml_diff>

<commit_message>
added file chooser to GUI
</commit_message>
<xml_diff>
--- a/Documentation/Secretary.docx
+++ b/Documentation/Secretary.docx
@@ -30,14 +30,15 @@
         <w:tblStyle w:val="TableGrid"/>
         <w:tblW w:w="10490" w:type="dxa"/>
         <w:tblInd w:w="-714" w:type="dxa"/>
+        <w:tblLayout w:type="fixed"/>
         <w:tblLook w:val="04A0" w:firstRow="1" w:lastRow="0" w:firstColumn="1" w:lastColumn="0" w:noHBand="0" w:noVBand="1"/>
       </w:tblPr>
       <w:tblGrid>
         <w:gridCol w:w="672"/>
-        <w:gridCol w:w="1132"/>
-        <w:gridCol w:w="1220"/>
-        <w:gridCol w:w="3355"/>
-        <w:gridCol w:w="4111"/>
+        <w:gridCol w:w="1313"/>
+        <w:gridCol w:w="1344"/>
+        <w:gridCol w:w="3242"/>
+        <w:gridCol w:w="3919"/>
       </w:tblGrid>
       <w:tr>
         <w:trPr>
@@ -80,7 +81,7 @@
         </w:tc>
         <w:tc>
           <w:tcPr>
-            <w:tcW w:w="1132" w:type="dxa"/>
+            <w:tcW w:w="1313" w:type="dxa"/>
             <w:shd w:val="clear" w:color="auto" w:fill="AEAAAA" w:themeFill="background2" w:themeFillShade="BF"/>
           </w:tcPr>
           <w:p>
@@ -101,7 +102,7 @@
         </w:tc>
         <w:tc>
           <w:tcPr>
-            <w:tcW w:w="1220" w:type="dxa"/>
+            <w:tcW w:w="1344" w:type="dxa"/>
             <w:shd w:val="clear" w:color="auto" w:fill="AEAAAA" w:themeFill="background2" w:themeFillShade="BF"/>
           </w:tcPr>
           <w:p>
@@ -120,7 +121,7 @@
         </w:tc>
         <w:tc>
           <w:tcPr>
-            <w:tcW w:w="3355" w:type="dxa"/>
+            <w:tcW w:w="3242" w:type="dxa"/>
             <w:shd w:val="clear" w:color="auto" w:fill="AEAAAA" w:themeFill="background2" w:themeFillShade="BF"/>
           </w:tcPr>
           <w:p>
@@ -139,7 +140,7 @@
         </w:tc>
         <w:tc>
           <w:tcPr>
-            <w:tcW w:w="4111" w:type="dxa"/>
+            <w:tcW w:w="3919" w:type="dxa"/>
             <w:shd w:val="clear" w:color="auto" w:fill="AEAAAA" w:themeFill="background2" w:themeFillShade="BF"/>
           </w:tcPr>
           <w:p>
@@ -181,7 +182,7 @@
         </w:tc>
         <w:tc>
           <w:tcPr>
-            <w:tcW w:w="1132" w:type="dxa"/>
+            <w:tcW w:w="1313" w:type="dxa"/>
           </w:tcPr>
           <w:p>
             <w:pPr>
@@ -231,7 +232,7 @@
         </w:tc>
         <w:tc>
           <w:tcPr>
-            <w:tcW w:w="1220" w:type="dxa"/>
+            <w:tcW w:w="1344" w:type="dxa"/>
           </w:tcPr>
           <w:p>
             <w:pPr>
@@ -296,7 +297,7 @@
         </w:tc>
         <w:tc>
           <w:tcPr>
-            <w:tcW w:w="3355" w:type="dxa"/>
+            <w:tcW w:w="3242" w:type="dxa"/>
           </w:tcPr>
           <w:p>
             <w:pPr>
@@ -359,7 +360,7 @@
         </w:tc>
         <w:tc>
           <w:tcPr>
-            <w:tcW w:w="4111" w:type="dxa"/>
+            <w:tcW w:w="3919" w:type="dxa"/>
           </w:tcPr>
           <w:p>
             <w:pPr>
@@ -447,7 +448,7 @@
         </w:tc>
         <w:tc>
           <w:tcPr>
-            <w:tcW w:w="1132" w:type="dxa"/>
+            <w:tcW w:w="1313" w:type="dxa"/>
           </w:tcPr>
           <w:p>
             <w:pPr>
@@ -497,7 +498,7 @@
         </w:tc>
         <w:tc>
           <w:tcPr>
-            <w:tcW w:w="1220" w:type="dxa"/>
+            <w:tcW w:w="1344" w:type="dxa"/>
           </w:tcPr>
           <w:p>
             <w:pPr>
@@ -562,7 +563,7 @@
         </w:tc>
         <w:tc>
           <w:tcPr>
-            <w:tcW w:w="3355" w:type="dxa"/>
+            <w:tcW w:w="3242" w:type="dxa"/>
           </w:tcPr>
           <w:p>
             <w:pPr>
@@ -642,7 +643,7 @@
         </w:tc>
         <w:tc>
           <w:tcPr>
-            <w:tcW w:w="4111" w:type="dxa"/>
+            <w:tcW w:w="3919" w:type="dxa"/>
           </w:tcPr>
           <w:p>
             <w:pPr>
@@ -683,7 +684,7 @@
         </w:tc>
         <w:tc>
           <w:tcPr>
-            <w:tcW w:w="1132" w:type="dxa"/>
+            <w:tcW w:w="1313" w:type="dxa"/>
           </w:tcPr>
           <w:p>
             <w:pPr>
@@ -733,7 +734,7 @@
         </w:tc>
         <w:tc>
           <w:tcPr>
-            <w:tcW w:w="1220" w:type="dxa"/>
+            <w:tcW w:w="1344" w:type="dxa"/>
           </w:tcPr>
           <w:p>
             <w:pPr>
@@ -798,7 +799,7 @@
         </w:tc>
         <w:tc>
           <w:tcPr>
-            <w:tcW w:w="3355" w:type="dxa"/>
+            <w:tcW w:w="3242" w:type="dxa"/>
           </w:tcPr>
           <w:p>
             <w:pPr>
@@ -854,7 +855,7 @@
         </w:tc>
         <w:tc>
           <w:tcPr>
-            <w:tcW w:w="4111" w:type="dxa"/>
+            <w:tcW w:w="3919" w:type="dxa"/>
           </w:tcPr>
           <w:p>
             <w:pPr>
@@ -886,25 +887,19 @@
         </w:tc>
         <w:tc>
           <w:tcPr>
-            <w:tcW w:w="1132" w:type="dxa"/>
-          </w:tcPr>
-          <w:p>
-            <w:pPr>
-              <w:rPr>
-                <w:sz w:val="24"/>
-              </w:rPr>
-            </w:pPr>
-            <w:r>
-              <w:rPr>
-                <w:sz w:val="24"/>
-              </w:rPr>
-              <w:t>11</w:t>
-            </w:r>
-            <w:r>
-              <w:rPr>
-                <w:sz w:val="24"/>
-              </w:rPr>
-              <w:t>/03/</w:t>
+            <w:tcW w:w="1313" w:type="dxa"/>
+          </w:tcPr>
+          <w:p>
+            <w:pPr>
+              <w:rPr>
+                <w:sz w:val="24"/>
+              </w:rPr>
+            </w:pPr>
+            <w:r>
+              <w:rPr>
+                <w:sz w:val="24"/>
+              </w:rPr>
+              <w:t>11/03/</w:t>
             </w:r>
             <w:r>
               <w:rPr>
@@ -923,13 +918,7 @@
               <w:rPr>
                 <w:sz w:val="24"/>
               </w:rPr>
-              <w:t>15</w:t>
-            </w:r>
-            <w:r>
-              <w:rPr>
-                <w:sz w:val="24"/>
-              </w:rPr>
-              <w:t xml:space="preserve">:00 </w:t>
+              <w:t xml:space="preserve">15:00 </w:t>
             </w:r>
           </w:p>
           <w:p>
@@ -948,7 +937,7 @@
         </w:tc>
         <w:tc>
           <w:tcPr>
-            <w:tcW w:w="1220" w:type="dxa"/>
+            <w:tcW w:w="1344" w:type="dxa"/>
           </w:tcPr>
           <w:p>
             <w:pPr>
@@ -1013,65 +1002,53 @@
         </w:tc>
         <w:tc>
           <w:tcPr>
-            <w:tcW w:w="3355" w:type="dxa"/>
-          </w:tcPr>
-          <w:p>
-            <w:pPr>
-              <w:rPr>
-                <w:sz w:val="24"/>
-              </w:rPr>
-            </w:pPr>
-            <w:r>
-              <w:rPr>
-                <w:sz w:val="24"/>
-              </w:rPr>
-              <w:t>Tried to get GitHub to work,</w:t>
-            </w:r>
-          </w:p>
-          <w:p>
-            <w:pPr>
-              <w:rPr>
-                <w:sz w:val="24"/>
-              </w:rPr>
-            </w:pPr>
-            <w:r>
-              <w:rPr>
-                <w:sz w:val="24"/>
-              </w:rPr>
-              <w:t>Started</w:t>
-            </w:r>
-            <w:r>
-              <w:rPr>
-                <w:sz w:val="24"/>
-              </w:rPr>
-              <w:t xml:space="preserve"> the </w:t>
-            </w:r>
-            <w:r>
-              <w:rPr>
-                <w:sz w:val="24"/>
-              </w:rPr>
-              <w:t>CLI</w:t>
-            </w:r>
-            <w:r>
-              <w:rPr>
-                <w:sz w:val="24"/>
-              </w:rPr>
-              <w:t xml:space="preserve"> and GUI,</w:t>
-            </w:r>
-          </w:p>
-          <w:p>
-            <w:pPr>
-              <w:rPr>
-                <w:sz w:val="24"/>
-              </w:rPr>
-            </w:pPr>
+            <w:tcW w:w="3242" w:type="dxa"/>
+          </w:tcPr>
+          <w:p>
+            <w:pPr>
+              <w:rPr>
+                <w:sz w:val="24"/>
+              </w:rPr>
+            </w:pPr>
+            <w:r>
+              <w:rPr>
+                <w:sz w:val="24"/>
+              </w:rPr>
+              <w:t>Worked on GitHub</w:t>
+            </w:r>
+            <w:r>
+              <w:rPr>
+                <w:sz w:val="24"/>
+              </w:rPr>
+              <w:t>,</w:t>
+            </w:r>
+          </w:p>
+          <w:p>
+            <w:pPr>
+              <w:rPr>
+                <w:sz w:val="24"/>
+              </w:rPr>
+            </w:pPr>
+            <w:r>
+              <w:rPr>
+                <w:sz w:val="24"/>
+              </w:rPr>
+              <w:t>Started the CLI and GUI,</w:t>
+            </w:r>
             <w:bookmarkStart w:id="0" w:name="_GoBack"/>
             <w:bookmarkEnd w:id="0"/>
           </w:p>
-        </w:tc>
-        <w:tc>
-          <w:tcPr>
-            <w:tcW w:w="4111" w:type="dxa"/>
+          <w:p>
+            <w:pPr>
+              <w:rPr>
+                <w:sz w:val="24"/>
+              </w:rPr>
+            </w:pPr>
+          </w:p>
+        </w:tc>
+        <w:tc>
+          <w:tcPr>
+            <w:tcW w:w="3919" w:type="dxa"/>
           </w:tcPr>
           <w:p>
             <w:pPr>
@@ -1090,55 +1067,157 @@
           <w:p>
             <w:pPr>
               <w:rPr>
-                <w:sz w:val="32"/>
-              </w:rPr>
-            </w:pPr>
-          </w:p>
-        </w:tc>
-        <w:tc>
-          <w:tcPr>
-            <w:tcW w:w="1132" w:type="dxa"/>
-          </w:tcPr>
-          <w:p>
-            <w:pPr>
-              <w:rPr>
-                <w:sz w:val="32"/>
-              </w:rPr>
-            </w:pPr>
-          </w:p>
-        </w:tc>
-        <w:tc>
-          <w:tcPr>
-            <w:tcW w:w="1220" w:type="dxa"/>
-          </w:tcPr>
-          <w:p>
-            <w:pPr>
-              <w:rPr>
-                <w:sz w:val="32"/>
-              </w:rPr>
-            </w:pPr>
-          </w:p>
-        </w:tc>
-        <w:tc>
-          <w:tcPr>
-            <w:tcW w:w="3355" w:type="dxa"/>
-          </w:tcPr>
-          <w:p>
-            <w:pPr>
-              <w:rPr>
-                <w:sz w:val="32"/>
-              </w:rPr>
-            </w:pPr>
-          </w:p>
-        </w:tc>
-        <w:tc>
-          <w:tcPr>
-            <w:tcW w:w="4111" w:type="dxa"/>
-          </w:tcPr>
-          <w:p>
-            <w:pPr>
-              <w:rPr>
-                <w:sz w:val="32"/>
+                <w:sz w:val="24"/>
+                <w:szCs w:val="24"/>
+              </w:rPr>
+            </w:pPr>
+            <w:r>
+              <w:rPr>
+                <w:sz w:val="24"/>
+                <w:szCs w:val="24"/>
+              </w:rPr>
+              <w:t>5.</w:t>
+            </w:r>
+          </w:p>
+        </w:tc>
+        <w:tc>
+          <w:tcPr>
+            <w:tcW w:w="1313" w:type="dxa"/>
+          </w:tcPr>
+          <w:p>
+            <w:pPr>
+              <w:rPr>
+                <w:sz w:val="24"/>
+                <w:szCs w:val="24"/>
+              </w:rPr>
+            </w:pPr>
+            <w:r>
+              <w:rPr>
+                <w:sz w:val="24"/>
+                <w:szCs w:val="24"/>
+              </w:rPr>
+              <w:t>21/03/19</w:t>
+            </w:r>
+          </w:p>
+          <w:p>
+            <w:pPr>
+              <w:rPr>
+                <w:sz w:val="24"/>
+                <w:szCs w:val="24"/>
+              </w:rPr>
+            </w:pPr>
+            <w:r>
+              <w:rPr>
+                <w:sz w:val="24"/>
+                <w:szCs w:val="24"/>
+              </w:rPr>
+              <w:t>15:00</w:t>
+            </w:r>
+          </w:p>
+          <w:p>
+            <w:pPr>
+              <w:rPr>
+                <w:sz w:val="24"/>
+                <w:szCs w:val="24"/>
+              </w:rPr>
+            </w:pPr>
+            <w:r>
+              <w:rPr>
+                <w:sz w:val="24"/>
+                <w:szCs w:val="24"/>
+              </w:rPr>
+              <w:t>QMB</w:t>
+            </w:r>
+          </w:p>
+        </w:tc>
+        <w:tc>
+          <w:tcPr>
+            <w:tcW w:w="1344" w:type="dxa"/>
+          </w:tcPr>
+          <w:p>
+            <w:pPr>
+              <w:rPr>
+                <w:sz w:val="24"/>
+              </w:rPr>
+            </w:pPr>
+            <w:r>
+              <w:rPr>
+                <w:sz w:val="24"/>
+              </w:rPr>
+              <w:t>Alina,</w:t>
+            </w:r>
+          </w:p>
+          <w:p>
+            <w:pPr>
+              <w:rPr>
+                <w:sz w:val="24"/>
+              </w:rPr>
+            </w:pPr>
+            <w:r>
+              <w:rPr>
+                <w:sz w:val="24"/>
+              </w:rPr>
+              <w:t>Bjarne,</w:t>
+            </w:r>
+          </w:p>
+          <w:p>
+            <w:pPr>
+              <w:rPr>
+                <w:sz w:val="24"/>
+              </w:rPr>
+            </w:pPr>
+            <w:proofErr w:type="spellStart"/>
+            <w:r>
+              <w:rPr>
+                <w:sz w:val="24"/>
+              </w:rPr>
+              <w:t>Momchil</w:t>
+            </w:r>
+            <w:proofErr w:type="spellEnd"/>
+            <w:r>
+              <w:rPr>
+                <w:sz w:val="24"/>
+              </w:rPr>
+              <w:t>,</w:t>
+            </w:r>
+          </w:p>
+          <w:p>
+            <w:pPr>
+              <w:rPr>
+                <w:sz w:val="24"/>
+                <w:szCs w:val="24"/>
+              </w:rPr>
+            </w:pPr>
+            <w:r>
+              <w:rPr>
+                <w:sz w:val="24"/>
+              </w:rPr>
+              <w:t>Panagiotis</w:t>
+            </w:r>
+          </w:p>
+        </w:tc>
+        <w:tc>
+          <w:tcPr>
+            <w:tcW w:w="3242" w:type="dxa"/>
+          </w:tcPr>
+          <w:p>
+            <w:pPr>
+              <w:rPr>
+                <w:sz w:val="24"/>
+                <w:szCs w:val="24"/>
+              </w:rPr>
+            </w:pPr>
+          </w:p>
+        </w:tc>
+        <w:tc>
+          <w:tcPr>
+            <w:tcW w:w="3919" w:type="dxa"/>
+          </w:tcPr>
+          <w:p>
+            <w:pPr>
+              <w:rPr>
+                <w:sz w:val="24"/>
+                <w:szCs w:val="24"/>
               </w:rPr>
             </w:pPr>
           </w:p>
@@ -1152,55 +1231,60 @@
           <w:p>
             <w:pPr>
               <w:rPr>
-                <w:sz w:val="32"/>
-              </w:rPr>
-            </w:pPr>
-          </w:p>
-        </w:tc>
-        <w:tc>
-          <w:tcPr>
-            <w:tcW w:w="1132" w:type="dxa"/>
-          </w:tcPr>
-          <w:p>
-            <w:pPr>
-              <w:rPr>
-                <w:sz w:val="32"/>
-              </w:rPr>
-            </w:pPr>
-          </w:p>
-        </w:tc>
-        <w:tc>
-          <w:tcPr>
-            <w:tcW w:w="1220" w:type="dxa"/>
-          </w:tcPr>
-          <w:p>
-            <w:pPr>
-              <w:rPr>
-                <w:sz w:val="32"/>
-              </w:rPr>
-            </w:pPr>
-          </w:p>
-        </w:tc>
-        <w:tc>
-          <w:tcPr>
-            <w:tcW w:w="3355" w:type="dxa"/>
-          </w:tcPr>
-          <w:p>
-            <w:pPr>
-              <w:rPr>
-                <w:sz w:val="32"/>
-              </w:rPr>
-            </w:pPr>
-          </w:p>
-        </w:tc>
-        <w:tc>
-          <w:tcPr>
-            <w:tcW w:w="4111" w:type="dxa"/>
-          </w:tcPr>
-          <w:p>
-            <w:pPr>
-              <w:rPr>
-                <w:sz w:val="32"/>
+                <w:sz w:val="24"/>
+                <w:szCs w:val="24"/>
+              </w:rPr>
+            </w:pPr>
+          </w:p>
+        </w:tc>
+        <w:tc>
+          <w:tcPr>
+            <w:tcW w:w="1313" w:type="dxa"/>
+          </w:tcPr>
+          <w:p>
+            <w:pPr>
+              <w:rPr>
+                <w:sz w:val="24"/>
+                <w:szCs w:val="24"/>
+              </w:rPr>
+            </w:pPr>
+          </w:p>
+        </w:tc>
+        <w:tc>
+          <w:tcPr>
+            <w:tcW w:w="1344" w:type="dxa"/>
+          </w:tcPr>
+          <w:p>
+            <w:pPr>
+              <w:rPr>
+                <w:sz w:val="24"/>
+                <w:szCs w:val="24"/>
+              </w:rPr>
+            </w:pPr>
+          </w:p>
+        </w:tc>
+        <w:tc>
+          <w:tcPr>
+            <w:tcW w:w="3242" w:type="dxa"/>
+          </w:tcPr>
+          <w:p>
+            <w:pPr>
+              <w:rPr>
+                <w:sz w:val="24"/>
+                <w:szCs w:val="24"/>
+              </w:rPr>
+            </w:pPr>
+          </w:p>
+        </w:tc>
+        <w:tc>
+          <w:tcPr>
+            <w:tcW w:w="3919" w:type="dxa"/>
+          </w:tcPr>
+          <w:p>
+            <w:pPr>
+              <w:rPr>
+                <w:sz w:val="24"/>
+                <w:szCs w:val="24"/>
               </w:rPr>
             </w:pPr>
           </w:p>
@@ -1214,55 +1298,60 @@
           <w:p>
             <w:pPr>
               <w:rPr>
-                <w:sz w:val="32"/>
-              </w:rPr>
-            </w:pPr>
-          </w:p>
-        </w:tc>
-        <w:tc>
-          <w:tcPr>
-            <w:tcW w:w="1132" w:type="dxa"/>
-          </w:tcPr>
-          <w:p>
-            <w:pPr>
-              <w:rPr>
-                <w:sz w:val="32"/>
-              </w:rPr>
-            </w:pPr>
-          </w:p>
-        </w:tc>
-        <w:tc>
-          <w:tcPr>
-            <w:tcW w:w="1220" w:type="dxa"/>
-          </w:tcPr>
-          <w:p>
-            <w:pPr>
-              <w:rPr>
-                <w:sz w:val="32"/>
-              </w:rPr>
-            </w:pPr>
-          </w:p>
-        </w:tc>
-        <w:tc>
-          <w:tcPr>
-            <w:tcW w:w="3355" w:type="dxa"/>
-          </w:tcPr>
-          <w:p>
-            <w:pPr>
-              <w:rPr>
-                <w:sz w:val="32"/>
-              </w:rPr>
-            </w:pPr>
-          </w:p>
-        </w:tc>
-        <w:tc>
-          <w:tcPr>
-            <w:tcW w:w="4111" w:type="dxa"/>
-          </w:tcPr>
-          <w:p>
-            <w:pPr>
-              <w:rPr>
-                <w:sz w:val="32"/>
+                <w:sz w:val="24"/>
+                <w:szCs w:val="24"/>
+              </w:rPr>
+            </w:pPr>
+          </w:p>
+        </w:tc>
+        <w:tc>
+          <w:tcPr>
+            <w:tcW w:w="1313" w:type="dxa"/>
+          </w:tcPr>
+          <w:p>
+            <w:pPr>
+              <w:rPr>
+                <w:sz w:val="24"/>
+                <w:szCs w:val="24"/>
+              </w:rPr>
+            </w:pPr>
+          </w:p>
+        </w:tc>
+        <w:tc>
+          <w:tcPr>
+            <w:tcW w:w="1344" w:type="dxa"/>
+          </w:tcPr>
+          <w:p>
+            <w:pPr>
+              <w:rPr>
+                <w:sz w:val="24"/>
+                <w:szCs w:val="24"/>
+              </w:rPr>
+            </w:pPr>
+          </w:p>
+        </w:tc>
+        <w:tc>
+          <w:tcPr>
+            <w:tcW w:w="3242" w:type="dxa"/>
+          </w:tcPr>
+          <w:p>
+            <w:pPr>
+              <w:rPr>
+                <w:sz w:val="24"/>
+                <w:szCs w:val="24"/>
+              </w:rPr>
+            </w:pPr>
+          </w:p>
+        </w:tc>
+        <w:tc>
+          <w:tcPr>
+            <w:tcW w:w="3919" w:type="dxa"/>
+          </w:tcPr>
+          <w:p>
+            <w:pPr>
+              <w:rPr>
+                <w:sz w:val="24"/>
+                <w:szCs w:val="24"/>
               </w:rPr>
             </w:pPr>
           </w:p>
@@ -1276,55 +1365,60 @@
           <w:p>
             <w:pPr>
               <w:rPr>
-                <w:sz w:val="32"/>
-              </w:rPr>
-            </w:pPr>
-          </w:p>
-        </w:tc>
-        <w:tc>
-          <w:tcPr>
-            <w:tcW w:w="1132" w:type="dxa"/>
-          </w:tcPr>
-          <w:p>
-            <w:pPr>
-              <w:rPr>
-                <w:sz w:val="32"/>
-              </w:rPr>
-            </w:pPr>
-          </w:p>
-        </w:tc>
-        <w:tc>
-          <w:tcPr>
-            <w:tcW w:w="1220" w:type="dxa"/>
-          </w:tcPr>
-          <w:p>
-            <w:pPr>
-              <w:rPr>
-                <w:sz w:val="32"/>
-              </w:rPr>
-            </w:pPr>
-          </w:p>
-        </w:tc>
-        <w:tc>
-          <w:tcPr>
-            <w:tcW w:w="3355" w:type="dxa"/>
-          </w:tcPr>
-          <w:p>
-            <w:pPr>
-              <w:rPr>
-                <w:sz w:val="32"/>
-              </w:rPr>
-            </w:pPr>
-          </w:p>
-        </w:tc>
-        <w:tc>
-          <w:tcPr>
-            <w:tcW w:w="4111" w:type="dxa"/>
-          </w:tcPr>
-          <w:p>
-            <w:pPr>
-              <w:rPr>
-                <w:sz w:val="32"/>
+                <w:sz w:val="24"/>
+                <w:szCs w:val="24"/>
+              </w:rPr>
+            </w:pPr>
+          </w:p>
+        </w:tc>
+        <w:tc>
+          <w:tcPr>
+            <w:tcW w:w="1313" w:type="dxa"/>
+          </w:tcPr>
+          <w:p>
+            <w:pPr>
+              <w:rPr>
+                <w:sz w:val="24"/>
+                <w:szCs w:val="24"/>
+              </w:rPr>
+            </w:pPr>
+          </w:p>
+        </w:tc>
+        <w:tc>
+          <w:tcPr>
+            <w:tcW w:w="1344" w:type="dxa"/>
+          </w:tcPr>
+          <w:p>
+            <w:pPr>
+              <w:rPr>
+                <w:sz w:val="24"/>
+                <w:szCs w:val="24"/>
+              </w:rPr>
+            </w:pPr>
+          </w:p>
+        </w:tc>
+        <w:tc>
+          <w:tcPr>
+            <w:tcW w:w="3242" w:type="dxa"/>
+          </w:tcPr>
+          <w:p>
+            <w:pPr>
+              <w:rPr>
+                <w:sz w:val="24"/>
+                <w:szCs w:val="24"/>
+              </w:rPr>
+            </w:pPr>
+          </w:p>
+        </w:tc>
+        <w:tc>
+          <w:tcPr>
+            <w:tcW w:w="3919" w:type="dxa"/>
+          </w:tcPr>
+          <w:p>
+            <w:pPr>
+              <w:rPr>
+                <w:sz w:val="24"/>
+                <w:szCs w:val="24"/>
               </w:rPr>
             </w:pPr>
           </w:p>
@@ -1338,55 +1432,60 @@
           <w:p>
             <w:pPr>
               <w:rPr>
-                <w:sz w:val="32"/>
-              </w:rPr>
-            </w:pPr>
-          </w:p>
-        </w:tc>
-        <w:tc>
-          <w:tcPr>
-            <w:tcW w:w="1132" w:type="dxa"/>
-          </w:tcPr>
-          <w:p>
-            <w:pPr>
-              <w:rPr>
-                <w:sz w:val="32"/>
-              </w:rPr>
-            </w:pPr>
-          </w:p>
-        </w:tc>
-        <w:tc>
-          <w:tcPr>
-            <w:tcW w:w="1220" w:type="dxa"/>
-          </w:tcPr>
-          <w:p>
-            <w:pPr>
-              <w:rPr>
-                <w:sz w:val="32"/>
-              </w:rPr>
-            </w:pPr>
-          </w:p>
-        </w:tc>
-        <w:tc>
-          <w:tcPr>
-            <w:tcW w:w="3355" w:type="dxa"/>
-          </w:tcPr>
-          <w:p>
-            <w:pPr>
-              <w:rPr>
-                <w:sz w:val="32"/>
-              </w:rPr>
-            </w:pPr>
-          </w:p>
-        </w:tc>
-        <w:tc>
-          <w:tcPr>
-            <w:tcW w:w="4111" w:type="dxa"/>
-          </w:tcPr>
-          <w:p>
-            <w:pPr>
-              <w:rPr>
-                <w:sz w:val="32"/>
+                <w:sz w:val="24"/>
+                <w:szCs w:val="24"/>
+              </w:rPr>
+            </w:pPr>
+          </w:p>
+        </w:tc>
+        <w:tc>
+          <w:tcPr>
+            <w:tcW w:w="1313" w:type="dxa"/>
+          </w:tcPr>
+          <w:p>
+            <w:pPr>
+              <w:rPr>
+                <w:sz w:val="24"/>
+                <w:szCs w:val="24"/>
+              </w:rPr>
+            </w:pPr>
+          </w:p>
+        </w:tc>
+        <w:tc>
+          <w:tcPr>
+            <w:tcW w:w="1344" w:type="dxa"/>
+          </w:tcPr>
+          <w:p>
+            <w:pPr>
+              <w:rPr>
+                <w:sz w:val="24"/>
+                <w:szCs w:val="24"/>
+              </w:rPr>
+            </w:pPr>
+          </w:p>
+        </w:tc>
+        <w:tc>
+          <w:tcPr>
+            <w:tcW w:w="3242" w:type="dxa"/>
+          </w:tcPr>
+          <w:p>
+            <w:pPr>
+              <w:rPr>
+                <w:sz w:val="24"/>
+                <w:szCs w:val="24"/>
+              </w:rPr>
+            </w:pPr>
+          </w:p>
+        </w:tc>
+        <w:tc>
+          <w:tcPr>
+            <w:tcW w:w="3919" w:type="dxa"/>
+          </w:tcPr>
+          <w:p>
+            <w:pPr>
+              <w:rPr>
+                <w:sz w:val="24"/>
+                <w:szCs w:val="24"/>
               </w:rPr>
             </w:pPr>
           </w:p>
@@ -1396,7 +1495,8 @@
     <w:p>
       <w:pPr>
         <w:rPr>
-          <w:sz w:val="32"/>
+          <w:sz w:val="24"/>
+          <w:szCs w:val="24"/>
         </w:rPr>
       </w:pPr>
     </w:p>

</xml_diff>

<commit_message>
added first version of class diagram
</commit_message>
<xml_diff>
--- a/Documentation/Secretary.docx
+++ b/Documentation/Secretary.docx
@@ -21,7 +21,7 @@
     <w:p>
       <w:pPr>
         <w:rPr>
-          <w:sz w:val="32"/>
+          <w:sz w:val="12"/>
         </w:rPr>
       </w:pPr>
     </w:p>
@@ -36,9 +36,9 @@
       <w:tblGrid>
         <w:gridCol w:w="672"/>
         <w:gridCol w:w="1313"/>
-        <w:gridCol w:w="1344"/>
-        <w:gridCol w:w="3242"/>
-        <w:gridCol w:w="3919"/>
+        <w:gridCol w:w="1418"/>
+        <w:gridCol w:w="3827"/>
+        <w:gridCol w:w="3260"/>
       </w:tblGrid>
       <w:tr>
         <w:trPr>
@@ -102,7 +102,7 @@
         </w:tc>
         <w:tc>
           <w:tcPr>
-            <w:tcW w:w="1344" w:type="dxa"/>
+            <w:tcW w:w="1418" w:type="dxa"/>
             <w:shd w:val="clear" w:color="auto" w:fill="AEAAAA" w:themeFill="background2" w:themeFillShade="BF"/>
           </w:tcPr>
           <w:p>
@@ -121,7 +121,7 @@
         </w:tc>
         <w:tc>
           <w:tcPr>
-            <w:tcW w:w="3242" w:type="dxa"/>
+            <w:tcW w:w="3827" w:type="dxa"/>
             <w:shd w:val="clear" w:color="auto" w:fill="AEAAAA" w:themeFill="background2" w:themeFillShade="BF"/>
           </w:tcPr>
           <w:p>
@@ -140,7 +140,7 @@
         </w:tc>
         <w:tc>
           <w:tcPr>
-            <w:tcW w:w="3919" w:type="dxa"/>
+            <w:tcW w:w="3260" w:type="dxa"/>
             <w:shd w:val="clear" w:color="auto" w:fill="AEAAAA" w:themeFill="background2" w:themeFillShade="BF"/>
           </w:tcPr>
           <w:p>
@@ -232,7 +232,7 @@
         </w:tc>
         <w:tc>
           <w:tcPr>
-            <w:tcW w:w="1344" w:type="dxa"/>
+            <w:tcW w:w="1418" w:type="dxa"/>
           </w:tcPr>
           <w:p>
             <w:pPr>
@@ -297,7 +297,7 @@
         </w:tc>
         <w:tc>
           <w:tcPr>
-            <w:tcW w:w="3242" w:type="dxa"/>
+            <w:tcW w:w="3827" w:type="dxa"/>
           </w:tcPr>
           <w:p>
             <w:pPr>
@@ -360,52 +360,25 @@
         </w:tc>
         <w:tc>
           <w:tcPr>
-            <w:tcW w:w="3919" w:type="dxa"/>
-          </w:tcPr>
-          <w:p>
-            <w:pPr>
-              <w:rPr>
-                <w:sz w:val="24"/>
-              </w:rPr>
-            </w:pPr>
-            <w:r>
-              <w:rPr>
-                <w:sz w:val="24"/>
-              </w:rPr>
+            <w:tcW w:w="3260" w:type="dxa"/>
+          </w:tcPr>
+          <w:p>
+            <w:r>
               <w:t xml:space="preserve">GitHub: </w:t>
             </w:r>
             <w:proofErr w:type="spellStart"/>
             <w:r>
-              <w:rPr>
-                <w:sz w:val="24"/>
-              </w:rPr>
               <w:t>Momchil</w:t>
             </w:r>
             <w:proofErr w:type="spellEnd"/>
           </w:p>
           <w:p>
-            <w:pPr>
-              <w:rPr>
-                <w:sz w:val="24"/>
-              </w:rPr>
-            </w:pPr>
-            <w:r>
-              <w:rPr>
-                <w:sz w:val="24"/>
-              </w:rPr>
+            <w:r>
               <w:t>Look into language processing: Bjarne</w:t>
             </w:r>
           </w:p>
           <w:p>
-            <w:pPr>
-              <w:rPr>
-                <w:sz w:val="24"/>
-              </w:rPr>
-            </w:pPr>
-            <w:r>
-              <w:rPr>
-                <w:sz w:val="24"/>
-              </w:rPr>
+            <w:r>
               <w:t>Find files with translations: Alina</w:t>
             </w:r>
           </w:p>
@@ -416,9 +389,6 @@
               </w:rPr>
             </w:pPr>
             <w:r>
-              <w:rPr>
-                <w:sz w:val="24"/>
-              </w:rPr>
               <w:t>Look into API’s for translations: Panagiotis</w:t>
             </w:r>
           </w:p>
@@ -498,7 +468,7 @@
         </w:tc>
         <w:tc>
           <w:tcPr>
-            <w:tcW w:w="1344" w:type="dxa"/>
+            <w:tcW w:w="1418" w:type="dxa"/>
           </w:tcPr>
           <w:p>
             <w:pPr>
@@ -563,7 +533,7 @@
         </w:tc>
         <w:tc>
           <w:tcPr>
-            <w:tcW w:w="3242" w:type="dxa"/>
+            <w:tcW w:w="3827" w:type="dxa"/>
           </w:tcPr>
           <w:p>
             <w:pPr>
@@ -643,7 +613,7 @@
         </w:tc>
         <w:tc>
           <w:tcPr>
-            <w:tcW w:w="3919" w:type="dxa"/>
+            <w:tcW w:w="3260" w:type="dxa"/>
           </w:tcPr>
           <w:p>
             <w:pPr>
@@ -734,7 +704,7 @@
         </w:tc>
         <w:tc>
           <w:tcPr>
-            <w:tcW w:w="1344" w:type="dxa"/>
+            <w:tcW w:w="1418" w:type="dxa"/>
           </w:tcPr>
           <w:p>
             <w:pPr>
@@ -799,7 +769,7 @@
         </w:tc>
         <w:tc>
           <w:tcPr>
-            <w:tcW w:w="3242" w:type="dxa"/>
+            <w:tcW w:w="3827" w:type="dxa"/>
           </w:tcPr>
           <w:p>
             <w:pPr>
@@ -855,7 +825,7 @@
         </w:tc>
         <w:tc>
           <w:tcPr>
-            <w:tcW w:w="3919" w:type="dxa"/>
+            <w:tcW w:w="3260" w:type="dxa"/>
           </w:tcPr>
           <w:p>
             <w:pPr>
@@ -937,7 +907,7 @@
         </w:tc>
         <w:tc>
           <w:tcPr>
-            <w:tcW w:w="1344" w:type="dxa"/>
+            <w:tcW w:w="1418" w:type="dxa"/>
           </w:tcPr>
           <w:p>
             <w:pPr>
@@ -1002,7 +972,7 @@
         </w:tc>
         <w:tc>
           <w:tcPr>
-            <w:tcW w:w="3242" w:type="dxa"/>
+            <w:tcW w:w="3827" w:type="dxa"/>
           </w:tcPr>
           <w:p>
             <w:pPr>
@@ -1034,452 +1004,784 @@
                 <w:sz w:val="24"/>
               </w:rPr>
               <w:t>Started the CLI and GUI,</w:t>
+            </w:r>
+          </w:p>
+          <w:p>
+            <w:pPr>
+              <w:rPr>
+                <w:sz w:val="24"/>
+              </w:rPr>
+            </w:pPr>
+          </w:p>
+        </w:tc>
+        <w:tc>
+          <w:tcPr>
+            <w:tcW w:w="3260" w:type="dxa"/>
+          </w:tcPr>
+          <w:p>
+            <w:pPr>
+              <w:rPr>
+                <w:sz w:val="32"/>
+              </w:rPr>
+            </w:pPr>
+          </w:p>
+        </w:tc>
+      </w:tr>
+      <w:tr>
+        <w:tc>
+          <w:tcPr>
+            <w:tcW w:w="672" w:type="dxa"/>
+          </w:tcPr>
+          <w:p>
+            <w:pPr>
+              <w:rPr>
+                <w:sz w:val="24"/>
+                <w:szCs w:val="24"/>
+              </w:rPr>
+            </w:pPr>
+            <w:r>
+              <w:rPr>
+                <w:sz w:val="24"/>
+                <w:szCs w:val="24"/>
+              </w:rPr>
+              <w:t>5.</w:t>
+            </w:r>
+          </w:p>
+        </w:tc>
+        <w:tc>
+          <w:tcPr>
+            <w:tcW w:w="1313" w:type="dxa"/>
+          </w:tcPr>
+          <w:p>
+            <w:pPr>
+              <w:rPr>
+                <w:sz w:val="24"/>
+                <w:szCs w:val="24"/>
+              </w:rPr>
+            </w:pPr>
+            <w:r>
+              <w:rPr>
+                <w:sz w:val="24"/>
+                <w:szCs w:val="24"/>
+              </w:rPr>
+              <w:t>21/03/19</w:t>
+            </w:r>
+          </w:p>
+          <w:p>
+            <w:pPr>
+              <w:rPr>
+                <w:sz w:val="24"/>
+                <w:szCs w:val="24"/>
+              </w:rPr>
+            </w:pPr>
+            <w:r>
+              <w:rPr>
+                <w:sz w:val="24"/>
+                <w:szCs w:val="24"/>
+              </w:rPr>
+              <w:t>15:00</w:t>
+            </w:r>
+          </w:p>
+          <w:p>
+            <w:pPr>
+              <w:rPr>
+                <w:sz w:val="24"/>
+                <w:szCs w:val="24"/>
+              </w:rPr>
+            </w:pPr>
+            <w:r>
+              <w:rPr>
+                <w:sz w:val="24"/>
+                <w:szCs w:val="24"/>
+              </w:rPr>
+              <w:t>QMB</w:t>
+            </w:r>
+          </w:p>
+        </w:tc>
+        <w:tc>
+          <w:tcPr>
+            <w:tcW w:w="1418" w:type="dxa"/>
+          </w:tcPr>
+          <w:p>
+            <w:pPr>
+              <w:rPr>
+                <w:sz w:val="24"/>
+              </w:rPr>
+            </w:pPr>
+            <w:r>
+              <w:rPr>
+                <w:sz w:val="24"/>
+              </w:rPr>
+              <w:t>Alina,</w:t>
+            </w:r>
+          </w:p>
+          <w:p>
+            <w:pPr>
+              <w:rPr>
+                <w:sz w:val="24"/>
+              </w:rPr>
+            </w:pPr>
+            <w:r>
+              <w:rPr>
+                <w:sz w:val="24"/>
+              </w:rPr>
+              <w:t>Bjarne,</w:t>
+            </w:r>
+          </w:p>
+          <w:p>
+            <w:pPr>
+              <w:rPr>
+                <w:sz w:val="24"/>
+              </w:rPr>
+            </w:pPr>
+            <w:proofErr w:type="spellStart"/>
+            <w:r>
+              <w:rPr>
+                <w:sz w:val="24"/>
+              </w:rPr>
+              <w:t>Momchil</w:t>
+            </w:r>
+            <w:proofErr w:type="spellEnd"/>
+            <w:r>
+              <w:rPr>
+                <w:sz w:val="24"/>
+              </w:rPr>
+              <w:t>,</w:t>
+            </w:r>
+          </w:p>
+          <w:p>
+            <w:pPr>
+              <w:rPr>
+                <w:sz w:val="24"/>
+                <w:szCs w:val="24"/>
+              </w:rPr>
+            </w:pPr>
+            <w:r>
+              <w:rPr>
+                <w:sz w:val="24"/>
+              </w:rPr>
+              <w:t>Panagiotis</w:t>
+            </w:r>
+          </w:p>
+        </w:tc>
+        <w:tc>
+          <w:tcPr>
+            <w:tcW w:w="3827" w:type="dxa"/>
+          </w:tcPr>
+          <w:p>
+            <w:pPr>
+              <w:rPr>
+                <w:sz w:val="24"/>
+                <w:szCs w:val="24"/>
+              </w:rPr>
+            </w:pPr>
+            <w:r>
+              <w:rPr>
+                <w:sz w:val="24"/>
+                <w:szCs w:val="24"/>
+              </w:rPr>
+              <w:t>Dictionaries created,</w:t>
+            </w:r>
+          </w:p>
+          <w:p>
+            <w:pPr>
+              <w:rPr>
+                <w:sz w:val="24"/>
+                <w:szCs w:val="24"/>
+              </w:rPr>
+            </w:pPr>
+            <w:r>
+              <w:rPr>
+                <w:sz w:val="24"/>
+                <w:szCs w:val="24"/>
+              </w:rPr>
+              <w:t>API is adding words automatically,</w:t>
+            </w:r>
+          </w:p>
+          <w:p>
+            <w:pPr>
+              <w:rPr>
+                <w:sz w:val="24"/>
+                <w:szCs w:val="24"/>
+              </w:rPr>
+            </w:pPr>
+            <w:r>
+              <w:rPr>
+                <w:sz w:val="24"/>
+                <w:szCs w:val="24"/>
+              </w:rPr>
+              <w:t>Translator class has methods to translate and translate a file</w:t>
+            </w:r>
+          </w:p>
+        </w:tc>
+        <w:tc>
+          <w:tcPr>
+            <w:tcW w:w="3260" w:type="dxa"/>
+          </w:tcPr>
+          <w:p>
+            <w:pPr>
+              <w:rPr>
+                <w:sz w:val="24"/>
+                <w:szCs w:val="24"/>
+              </w:rPr>
+            </w:pPr>
+          </w:p>
+        </w:tc>
+      </w:tr>
+      <w:tr>
+        <w:tc>
+          <w:tcPr>
+            <w:tcW w:w="672" w:type="dxa"/>
+          </w:tcPr>
+          <w:p>
+            <w:pPr>
+              <w:rPr>
+                <w:sz w:val="24"/>
+                <w:szCs w:val="24"/>
+              </w:rPr>
+            </w:pPr>
+            <w:r>
+              <w:rPr>
+                <w:sz w:val="24"/>
+                <w:szCs w:val="24"/>
+              </w:rPr>
+              <w:t>6.</w:t>
+            </w:r>
+          </w:p>
+        </w:tc>
+        <w:tc>
+          <w:tcPr>
+            <w:tcW w:w="1313" w:type="dxa"/>
+          </w:tcPr>
+          <w:p>
+            <w:pPr>
+              <w:rPr>
+                <w:sz w:val="24"/>
+                <w:szCs w:val="24"/>
+              </w:rPr>
+            </w:pPr>
+            <w:r>
+              <w:rPr>
+                <w:sz w:val="24"/>
+                <w:szCs w:val="24"/>
+              </w:rPr>
+              <w:t>25</w:t>
+            </w:r>
+            <w:r>
+              <w:rPr>
+                <w:sz w:val="24"/>
+                <w:szCs w:val="24"/>
+              </w:rPr>
+              <w:t>/03/19</w:t>
+            </w:r>
+          </w:p>
+          <w:p>
+            <w:pPr>
+              <w:rPr>
+                <w:sz w:val="24"/>
+                <w:szCs w:val="24"/>
+              </w:rPr>
+            </w:pPr>
+            <w:r>
+              <w:rPr>
+                <w:sz w:val="24"/>
+                <w:szCs w:val="24"/>
+              </w:rPr>
+              <w:t>11</w:t>
+            </w:r>
+            <w:r>
+              <w:rPr>
+                <w:sz w:val="24"/>
+                <w:szCs w:val="24"/>
+              </w:rPr>
+              <w:t>:00</w:t>
+            </w:r>
+          </w:p>
+          <w:p>
+            <w:pPr>
+              <w:rPr>
+                <w:sz w:val="24"/>
+                <w:szCs w:val="24"/>
+              </w:rPr>
+            </w:pPr>
+            <w:r>
+              <w:rPr>
+                <w:sz w:val="24"/>
+                <w:szCs w:val="24"/>
+              </w:rPr>
+              <w:t>QMB</w:t>
+            </w:r>
+          </w:p>
+        </w:tc>
+        <w:tc>
+          <w:tcPr>
+            <w:tcW w:w="1418" w:type="dxa"/>
+          </w:tcPr>
+          <w:p>
+            <w:pPr>
+              <w:rPr>
+                <w:sz w:val="24"/>
+              </w:rPr>
+            </w:pPr>
+            <w:r>
+              <w:rPr>
+                <w:sz w:val="24"/>
+              </w:rPr>
+              <w:t>Alina,</w:t>
+            </w:r>
+          </w:p>
+          <w:p>
+            <w:pPr>
+              <w:rPr>
+                <w:sz w:val="24"/>
+              </w:rPr>
+            </w:pPr>
+            <w:r>
+              <w:rPr>
+                <w:sz w:val="24"/>
+              </w:rPr>
+              <w:t>Bjarne,</w:t>
+            </w:r>
+          </w:p>
+          <w:p>
+            <w:pPr>
+              <w:rPr>
+                <w:sz w:val="24"/>
+              </w:rPr>
+            </w:pPr>
+            <w:proofErr w:type="spellStart"/>
+            <w:r>
+              <w:rPr>
+                <w:sz w:val="24"/>
+              </w:rPr>
+              <w:t>Momchil</w:t>
+            </w:r>
+            <w:proofErr w:type="spellEnd"/>
+            <w:r>
+              <w:rPr>
+                <w:sz w:val="24"/>
+              </w:rPr>
+              <w:t>,</w:t>
+            </w:r>
+          </w:p>
+          <w:p>
+            <w:pPr>
+              <w:rPr>
+                <w:sz w:val="24"/>
+                <w:szCs w:val="24"/>
+              </w:rPr>
+            </w:pPr>
+            <w:r>
+              <w:rPr>
+                <w:sz w:val="24"/>
+              </w:rPr>
+              <w:t>Panagiotis</w:t>
+            </w:r>
+          </w:p>
+        </w:tc>
+        <w:tc>
+          <w:tcPr>
+            <w:tcW w:w="3827" w:type="dxa"/>
+          </w:tcPr>
+          <w:p>
+            <w:pPr>
+              <w:rPr>
+                <w:sz w:val="24"/>
+                <w:szCs w:val="24"/>
+              </w:rPr>
+            </w:pPr>
+            <w:r>
+              <w:rPr>
+                <w:sz w:val="24"/>
+                <w:szCs w:val="24"/>
+              </w:rPr>
+              <w:t>GUI has groups for every option in the menu,</w:t>
+            </w:r>
+          </w:p>
+        </w:tc>
+        <w:tc>
+          <w:tcPr>
+            <w:tcW w:w="3260" w:type="dxa"/>
+          </w:tcPr>
+          <w:p>
+            <w:pPr>
+              <w:rPr>
+                <w:sz w:val="24"/>
+                <w:szCs w:val="24"/>
+              </w:rPr>
+            </w:pPr>
+          </w:p>
+        </w:tc>
+      </w:tr>
+      <w:tr>
+        <w:tc>
+          <w:tcPr>
+            <w:tcW w:w="672" w:type="dxa"/>
+          </w:tcPr>
+          <w:p>
+            <w:pPr>
+              <w:rPr>
+                <w:sz w:val="24"/>
+                <w:szCs w:val="24"/>
+              </w:rPr>
+            </w:pPr>
+            <w:r>
+              <w:rPr>
+                <w:sz w:val="24"/>
+                <w:szCs w:val="24"/>
+              </w:rPr>
+              <w:t>7.</w:t>
+            </w:r>
+          </w:p>
+        </w:tc>
+        <w:tc>
+          <w:tcPr>
+            <w:tcW w:w="1313" w:type="dxa"/>
+          </w:tcPr>
+          <w:p>
+            <w:pPr>
+              <w:rPr>
+                <w:sz w:val="24"/>
+                <w:szCs w:val="24"/>
+              </w:rPr>
+            </w:pPr>
+            <w:r>
+              <w:rPr>
+                <w:sz w:val="24"/>
+                <w:szCs w:val="24"/>
+              </w:rPr>
+              <w:t>26</w:t>
+            </w:r>
+            <w:r>
+              <w:rPr>
+                <w:sz w:val="24"/>
+                <w:szCs w:val="24"/>
+              </w:rPr>
+              <w:t>/03/19</w:t>
+            </w:r>
+          </w:p>
+          <w:p>
+            <w:pPr>
+              <w:rPr>
+                <w:sz w:val="24"/>
+                <w:szCs w:val="24"/>
+              </w:rPr>
+            </w:pPr>
+            <w:r>
+              <w:rPr>
+                <w:sz w:val="24"/>
+                <w:szCs w:val="24"/>
+              </w:rPr>
+              <w:t>12</w:t>
+            </w:r>
+            <w:r>
+              <w:rPr>
+                <w:sz w:val="24"/>
+                <w:szCs w:val="24"/>
+              </w:rPr>
+              <w:t>:00</w:t>
+            </w:r>
+          </w:p>
+          <w:p>
+            <w:pPr>
+              <w:rPr>
+                <w:sz w:val="24"/>
+                <w:szCs w:val="24"/>
+              </w:rPr>
+            </w:pPr>
+            <w:r>
+              <w:rPr>
+                <w:sz w:val="24"/>
+                <w:szCs w:val="24"/>
+              </w:rPr>
+              <w:t>QMB</w:t>
+            </w:r>
+          </w:p>
+        </w:tc>
+        <w:tc>
+          <w:tcPr>
+            <w:tcW w:w="1418" w:type="dxa"/>
+          </w:tcPr>
+          <w:p>
+            <w:pPr>
+              <w:rPr>
+                <w:sz w:val="24"/>
+              </w:rPr>
+            </w:pPr>
+            <w:r>
+              <w:rPr>
+                <w:sz w:val="24"/>
+              </w:rPr>
+              <w:t>Alina,</w:t>
+            </w:r>
+          </w:p>
+          <w:p>
+            <w:pPr>
+              <w:rPr>
+                <w:sz w:val="24"/>
+              </w:rPr>
+            </w:pPr>
+            <w:r>
+              <w:rPr>
+                <w:sz w:val="24"/>
+              </w:rPr>
+              <w:t>Bjarne,</w:t>
+            </w:r>
+          </w:p>
+          <w:p>
+            <w:pPr>
+              <w:rPr>
+                <w:sz w:val="24"/>
+              </w:rPr>
+            </w:pPr>
+            <w:proofErr w:type="spellStart"/>
+            <w:r>
+              <w:rPr>
+                <w:sz w:val="24"/>
+              </w:rPr>
+              <w:t>Momchil</w:t>
+            </w:r>
+            <w:proofErr w:type="spellEnd"/>
+            <w:r>
+              <w:rPr>
+                <w:sz w:val="24"/>
+              </w:rPr>
+              <w:t>,</w:t>
+            </w:r>
+          </w:p>
+          <w:p>
+            <w:pPr>
+              <w:rPr>
+                <w:sz w:val="24"/>
+                <w:szCs w:val="24"/>
+              </w:rPr>
+            </w:pPr>
+            <w:r>
+              <w:rPr>
+                <w:sz w:val="24"/>
+              </w:rPr>
+              <w:t>Panagiotis</w:t>
+            </w:r>
+          </w:p>
+        </w:tc>
+        <w:tc>
+          <w:tcPr>
+            <w:tcW w:w="3827" w:type="dxa"/>
+          </w:tcPr>
+          <w:p>
+            <w:pPr>
+              <w:rPr>
+                <w:sz w:val="24"/>
+                <w:szCs w:val="24"/>
+              </w:rPr>
+            </w:pPr>
+            <w:r>
+              <w:rPr>
+                <w:sz w:val="24"/>
+                <w:szCs w:val="24"/>
+              </w:rPr>
+              <w:t>The first methods from translate class have been linked to the GUI,</w:t>
+            </w:r>
+          </w:p>
+          <w:p>
+            <w:pPr>
+              <w:rPr>
+                <w:sz w:val="24"/>
+                <w:szCs w:val="24"/>
+              </w:rPr>
+            </w:pPr>
+          </w:p>
+        </w:tc>
+        <w:tc>
+          <w:tcPr>
+            <w:tcW w:w="3260" w:type="dxa"/>
+          </w:tcPr>
+          <w:p>
+            <w:pPr>
+              <w:rPr>
+                <w:sz w:val="24"/>
+                <w:szCs w:val="24"/>
+              </w:rPr>
+            </w:pPr>
+          </w:p>
+        </w:tc>
+      </w:tr>
+      <w:tr>
+        <w:tc>
+          <w:tcPr>
+            <w:tcW w:w="672" w:type="dxa"/>
+          </w:tcPr>
+          <w:p>
+            <w:pPr>
+              <w:rPr>
+                <w:sz w:val="24"/>
+                <w:szCs w:val="24"/>
+              </w:rPr>
+            </w:pPr>
+            <w:r>
+              <w:rPr>
+                <w:sz w:val="24"/>
+                <w:szCs w:val="24"/>
+              </w:rPr>
+              <w:t>8.</w:t>
+            </w:r>
+          </w:p>
+        </w:tc>
+        <w:tc>
+          <w:tcPr>
+            <w:tcW w:w="1313" w:type="dxa"/>
+          </w:tcPr>
+          <w:p>
+            <w:pPr>
+              <w:rPr>
+                <w:sz w:val="24"/>
+                <w:szCs w:val="24"/>
+              </w:rPr>
+            </w:pPr>
+            <w:r>
+              <w:rPr>
+                <w:sz w:val="24"/>
+                <w:szCs w:val="24"/>
+              </w:rPr>
+              <w:t>27</w:t>
+            </w:r>
+            <w:r>
+              <w:rPr>
+                <w:sz w:val="24"/>
+                <w:szCs w:val="24"/>
+              </w:rPr>
+              <w:t>/03/19</w:t>
+            </w:r>
+          </w:p>
+          <w:p>
+            <w:pPr>
+              <w:rPr>
+                <w:sz w:val="24"/>
+                <w:szCs w:val="24"/>
+              </w:rPr>
+            </w:pPr>
+            <w:r>
+              <w:rPr>
+                <w:sz w:val="24"/>
+                <w:szCs w:val="24"/>
+              </w:rPr>
+              <w:t>10</w:t>
+            </w:r>
+            <w:r>
+              <w:rPr>
+                <w:sz w:val="24"/>
+                <w:szCs w:val="24"/>
+              </w:rPr>
+              <w:t>:00</w:t>
+            </w:r>
+          </w:p>
+          <w:p>
+            <w:pPr>
+              <w:rPr>
+                <w:sz w:val="24"/>
+                <w:szCs w:val="24"/>
+              </w:rPr>
+            </w:pPr>
+            <w:r>
+              <w:rPr>
+                <w:sz w:val="24"/>
+                <w:szCs w:val="24"/>
+              </w:rPr>
+              <w:t>QMB</w:t>
+            </w:r>
+          </w:p>
+        </w:tc>
+        <w:tc>
+          <w:tcPr>
+            <w:tcW w:w="1418" w:type="dxa"/>
+          </w:tcPr>
+          <w:p>
+            <w:pPr>
+              <w:rPr>
+                <w:sz w:val="24"/>
+              </w:rPr>
+            </w:pPr>
+            <w:r>
+              <w:rPr>
+                <w:sz w:val="24"/>
+              </w:rPr>
+              <w:t>Alina,</w:t>
+            </w:r>
+          </w:p>
+          <w:p>
+            <w:pPr>
+              <w:rPr>
+                <w:sz w:val="24"/>
+              </w:rPr>
+            </w:pPr>
+            <w:r>
+              <w:rPr>
+                <w:sz w:val="24"/>
+              </w:rPr>
+              <w:t>Bjarne,</w:t>
+            </w:r>
+          </w:p>
+          <w:p>
+            <w:pPr>
+              <w:rPr>
+                <w:sz w:val="24"/>
+              </w:rPr>
+            </w:pPr>
+            <w:proofErr w:type="spellStart"/>
+            <w:r>
+              <w:rPr>
+                <w:sz w:val="24"/>
+              </w:rPr>
+              <w:t>Momchil</w:t>
+            </w:r>
+            <w:proofErr w:type="spellEnd"/>
+            <w:r>
+              <w:rPr>
+                <w:sz w:val="24"/>
+              </w:rPr>
+              <w:t>,</w:t>
+            </w:r>
+          </w:p>
+          <w:p>
+            <w:pPr>
+              <w:rPr>
+                <w:sz w:val="24"/>
+                <w:szCs w:val="24"/>
+              </w:rPr>
+            </w:pPr>
+            <w:r>
+              <w:rPr>
+                <w:sz w:val="24"/>
+              </w:rPr>
+              <w:t>Panagiotis</w:t>
+            </w:r>
+          </w:p>
+        </w:tc>
+        <w:tc>
+          <w:tcPr>
+            <w:tcW w:w="3827" w:type="dxa"/>
+          </w:tcPr>
+          <w:p>
+            <w:pPr>
+              <w:rPr>
+                <w:sz w:val="24"/>
+                <w:szCs w:val="24"/>
+              </w:rPr>
+            </w:pPr>
+            <w:r>
+              <w:rPr>
+                <w:sz w:val="24"/>
+                <w:szCs w:val="24"/>
+              </w:rPr>
+              <w:t>Liked the last methods from the translator class, worked on documentation</w:t>
             </w:r>
             <w:bookmarkStart w:id="0" w:name="_GoBack"/>
             <w:bookmarkEnd w:id="0"/>
           </w:p>
-          <w:p>
-            <w:pPr>
-              <w:rPr>
-                <w:sz w:val="24"/>
-              </w:rPr>
-            </w:pPr>
-          </w:p>
-        </w:tc>
-        <w:tc>
-          <w:tcPr>
-            <w:tcW w:w="3919" w:type="dxa"/>
-          </w:tcPr>
-          <w:p>
-            <w:pPr>
-              <w:rPr>
-                <w:sz w:val="32"/>
-              </w:rPr>
-            </w:pPr>
-          </w:p>
-        </w:tc>
-      </w:tr>
-      <w:tr>
-        <w:tc>
-          <w:tcPr>
-            <w:tcW w:w="672" w:type="dxa"/>
-          </w:tcPr>
-          <w:p>
-            <w:pPr>
-              <w:rPr>
-                <w:sz w:val="24"/>
-                <w:szCs w:val="24"/>
-              </w:rPr>
-            </w:pPr>
-            <w:r>
-              <w:rPr>
-                <w:sz w:val="24"/>
-                <w:szCs w:val="24"/>
-              </w:rPr>
-              <w:t>5.</w:t>
-            </w:r>
-          </w:p>
-        </w:tc>
-        <w:tc>
-          <w:tcPr>
-            <w:tcW w:w="1313" w:type="dxa"/>
-          </w:tcPr>
-          <w:p>
-            <w:pPr>
-              <w:rPr>
-                <w:sz w:val="24"/>
-                <w:szCs w:val="24"/>
-              </w:rPr>
-            </w:pPr>
-            <w:r>
-              <w:rPr>
-                <w:sz w:val="24"/>
-                <w:szCs w:val="24"/>
-              </w:rPr>
-              <w:t>21/03/19</w:t>
-            </w:r>
-          </w:p>
-          <w:p>
-            <w:pPr>
-              <w:rPr>
-                <w:sz w:val="24"/>
-                <w:szCs w:val="24"/>
-              </w:rPr>
-            </w:pPr>
-            <w:r>
-              <w:rPr>
-                <w:sz w:val="24"/>
-                <w:szCs w:val="24"/>
-              </w:rPr>
-              <w:t>15:00</w:t>
-            </w:r>
-          </w:p>
-          <w:p>
-            <w:pPr>
-              <w:rPr>
-                <w:sz w:val="24"/>
-                <w:szCs w:val="24"/>
-              </w:rPr>
-            </w:pPr>
-            <w:r>
-              <w:rPr>
-                <w:sz w:val="24"/>
-                <w:szCs w:val="24"/>
-              </w:rPr>
-              <w:t>QMB</w:t>
-            </w:r>
-          </w:p>
-        </w:tc>
-        <w:tc>
-          <w:tcPr>
-            <w:tcW w:w="1344" w:type="dxa"/>
-          </w:tcPr>
-          <w:p>
-            <w:pPr>
-              <w:rPr>
-                <w:sz w:val="24"/>
-              </w:rPr>
-            </w:pPr>
-            <w:r>
-              <w:rPr>
-                <w:sz w:val="24"/>
-              </w:rPr>
-              <w:t>Alina,</w:t>
-            </w:r>
-          </w:p>
-          <w:p>
-            <w:pPr>
-              <w:rPr>
-                <w:sz w:val="24"/>
-              </w:rPr>
-            </w:pPr>
-            <w:r>
-              <w:rPr>
-                <w:sz w:val="24"/>
-              </w:rPr>
-              <w:t>Bjarne,</w:t>
-            </w:r>
-          </w:p>
-          <w:p>
-            <w:pPr>
-              <w:rPr>
-                <w:sz w:val="24"/>
-              </w:rPr>
-            </w:pPr>
-            <w:proofErr w:type="spellStart"/>
-            <w:r>
-              <w:rPr>
-                <w:sz w:val="24"/>
-              </w:rPr>
-              <w:t>Momchil</w:t>
-            </w:r>
-            <w:proofErr w:type="spellEnd"/>
-            <w:r>
-              <w:rPr>
-                <w:sz w:val="24"/>
-              </w:rPr>
-              <w:t>,</w:t>
-            </w:r>
-          </w:p>
-          <w:p>
-            <w:pPr>
-              <w:rPr>
-                <w:sz w:val="24"/>
-                <w:szCs w:val="24"/>
-              </w:rPr>
-            </w:pPr>
-            <w:r>
-              <w:rPr>
-                <w:sz w:val="24"/>
-              </w:rPr>
-              <w:t>Panagiotis</w:t>
-            </w:r>
-          </w:p>
-        </w:tc>
-        <w:tc>
-          <w:tcPr>
-            <w:tcW w:w="3242" w:type="dxa"/>
-          </w:tcPr>
-          <w:p>
-            <w:pPr>
-              <w:rPr>
-                <w:sz w:val="24"/>
-                <w:szCs w:val="24"/>
-              </w:rPr>
-            </w:pPr>
-          </w:p>
-        </w:tc>
-        <w:tc>
-          <w:tcPr>
-            <w:tcW w:w="3919" w:type="dxa"/>
-          </w:tcPr>
-          <w:p>
-            <w:pPr>
-              <w:rPr>
-                <w:sz w:val="24"/>
-                <w:szCs w:val="24"/>
-              </w:rPr>
-            </w:pPr>
-          </w:p>
-        </w:tc>
-      </w:tr>
-      <w:tr>
-        <w:tc>
-          <w:tcPr>
-            <w:tcW w:w="672" w:type="dxa"/>
-          </w:tcPr>
-          <w:p>
-            <w:pPr>
-              <w:rPr>
-                <w:sz w:val="24"/>
-                <w:szCs w:val="24"/>
-              </w:rPr>
-            </w:pPr>
-          </w:p>
-        </w:tc>
-        <w:tc>
-          <w:tcPr>
-            <w:tcW w:w="1313" w:type="dxa"/>
-          </w:tcPr>
-          <w:p>
-            <w:pPr>
-              <w:rPr>
-                <w:sz w:val="24"/>
-                <w:szCs w:val="24"/>
-              </w:rPr>
-            </w:pPr>
-          </w:p>
-        </w:tc>
-        <w:tc>
-          <w:tcPr>
-            <w:tcW w:w="1344" w:type="dxa"/>
-          </w:tcPr>
-          <w:p>
-            <w:pPr>
-              <w:rPr>
-                <w:sz w:val="24"/>
-                <w:szCs w:val="24"/>
-              </w:rPr>
-            </w:pPr>
-          </w:p>
-        </w:tc>
-        <w:tc>
-          <w:tcPr>
-            <w:tcW w:w="3242" w:type="dxa"/>
-          </w:tcPr>
-          <w:p>
-            <w:pPr>
-              <w:rPr>
-                <w:sz w:val="24"/>
-                <w:szCs w:val="24"/>
-              </w:rPr>
-            </w:pPr>
-          </w:p>
-        </w:tc>
-        <w:tc>
-          <w:tcPr>
-            <w:tcW w:w="3919" w:type="dxa"/>
-          </w:tcPr>
-          <w:p>
-            <w:pPr>
-              <w:rPr>
-                <w:sz w:val="24"/>
-                <w:szCs w:val="24"/>
-              </w:rPr>
-            </w:pPr>
-          </w:p>
-        </w:tc>
-      </w:tr>
-      <w:tr>
-        <w:tc>
-          <w:tcPr>
-            <w:tcW w:w="672" w:type="dxa"/>
-          </w:tcPr>
-          <w:p>
-            <w:pPr>
-              <w:rPr>
-                <w:sz w:val="24"/>
-                <w:szCs w:val="24"/>
-              </w:rPr>
-            </w:pPr>
-          </w:p>
-        </w:tc>
-        <w:tc>
-          <w:tcPr>
-            <w:tcW w:w="1313" w:type="dxa"/>
-          </w:tcPr>
-          <w:p>
-            <w:pPr>
-              <w:rPr>
-                <w:sz w:val="24"/>
-                <w:szCs w:val="24"/>
-              </w:rPr>
-            </w:pPr>
-          </w:p>
-        </w:tc>
-        <w:tc>
-          <w:tcPr>
-            <w:tcW w:w="1344" w:type="dxa"/>
-          </w:tcPr>
-          <w:p>
-            <w:pPr>
-              <w:rPr>
-                <w:sz w:val="24"/>
-                <w:szCs w:val="24"/>
-              </w:rPr>
-            </w:pPr>
-          </w:p>
-        </w:tc>
-        <w:tc>
-          <w:tcPr>
-            <w:tcW w:w="3242" w:type="dxa"/>
-          </w:tcPr>
-          <w:p>
-            <w:pPr>
-              <w:rPr>
-                <w:sz w:val="24"/>
-                <w:szCs w:val="24"/>
-              </w:rPr>
-            </w:pPr>
-          </w:p>
-        </w:tc>
-        <w:tc>
-          <w:tcPr>
-            <w:tcW w:w="3919" w:type="dxa"/>
-          </w:tcPr>
-          <w:p>
-            <w:pPr>
-              <w:rPr>
-                <w:sz w:val="24"/>
-                <w:szCs w:val="24"/>
-              </w:rPr>
-            </w:pPr>
-          </w:p>
-        </w:tc>
-      </w:tr>
-      <w:tr>
-        <w:tc>
-          <w:tcPr>
-            <w:tcW w:w="672" w:type="dxa"/>
-          </w:tcPr>
-          <w:p>
-            <w:pPr>
-              <w:rPr>
-                <w:sz w:val="24"/>
-                <w:szCs w:val="24"/>
-              </w:rPr>
-            </w:pPr>
-          </w:p>
-        </w:tc>
-        <w:tc>
-          <w:tcPr>
-            <w:tcW w:w="1313" w:type="dxa"/>
-          </w:tcPr>
-          <w:p>
-            <w:pPr>
-              <w:rPr>
-                <w:sz w:val="24"/>
-                <w:szCs w:val="24"/>
-              </w:rPr>
-            </w:pPr>
-          </w:p>
-        </w:tc>
-        <w:tc>
-          <w:tcPr>
-            <w:tcW w:w="1344" w:type="dxa"/>
-          </w:tcPr>
-          <w:p>
-            <w:pPr>
-              <w:rPr>
-                <w:sz w:val="24"/>
-                <w:szCs w:val="24"/>
-              </w:rPr>
-            </w:pPr>
-          </w:p>
-        </w:tc>
-        <w:tc>
-          <w:tcPr>
-            <w:tcW w:w="3242" w:type="dxa"/>
-          </w:tcPr>
-          <w:p>
-            <w:pPr>
-              <w:rPr>
-                <w:sz w:val="24"/>
-                <w:szCs w:val="24"/>
-              </w:rPr>
-            </w:pPr>
-          </w:p>
-        </w:tc>
-        <w:tc>
-          <w:tcPr>
-            <w:tcW w:w="3919" w:type="dxa"/>
-          </w:tcPr>
-          <w:p>
-            <w:pPr>
-              <w:rPr>
-                <w:sz w:val="24"/>
-                <w:szCs w:val="24"/>
-              </w:rPr>
-            </w:pPr>
-          </w:p>
-        </w:tc>
-      </w:tr>
-      <w:tr>
-        <w:tc>
-          <w:tcPr>
-            <w:tcW w:w="672" w:type="dxa"/>
-          </w:tcPr>
-          <w:p>
-            <w:pPr>
-              <w:rPr>
-                <w:sz w:val="24"/>
-                <w:szCs w:val="24"/>
-              </w:rPr>
-            </w:pPr>
-          </w:p>
-        </w:tc>
-        <w:tc>
-          <w:tcPr>
-            <w:tcW w:w="1313" w:type="dxa"/>
-          </w:tcPr>
-          <w:p>
-            <w:pPr>
-              <w:rPr>
-                <w:sz w:val="24"/>
-                <w:szCs w:val="24"/>
-              </w:rPr>
-            </w:pPr>
-          </w:p>
-        </w:tc>
-        <w:tc>
-          <w:tcPr>
-            <w:tcW w:w="1344" w:type="dxa"/>
-          </w:tcPr>
-          <w:p>
-            <w:pPr>
-              <w:rPr>
-                <w:sz w:val="24"/>
-                <w:szCs w:val="24"/>
-              </w:rPr>
-            </w:pPr>
-          </w:p>
-        </w:tc>
-        <w:tc>
-          <w:tcPr>
-            <w:tcW w:w="3242" w:type="dxa"/>
-          </w:tcPr>
-          <w:p>
-            <w:pPr>
-              <w:rPr>
-                <w:sz w:val="24"/>
-                <w:szCs w:val="24"/>
-              </w:rPr>
-            </w:pPr>
-          </w:p>
-        </w:tc>
-        <w:tc>
-          <w:tcPr>
-            <w:tcW w:w="3919" w:type="dxa"/>
+        </w:tc>
+        <w:tc>
+          <w:tcPr>
+            <w:tcW w:w="3260" w:type="dxa"/>
           </w:tcPr>
           <w:p>
             <w:pPr>

</xml_diff>

<commit_message>
last commenting on GUI
</commit_message>
<xml_diff>
--- a/Documentation/Secretary.docx
+++ b/Documentation/Secretary.docx
@@ -5,8 +5,14 @@
     <w:p>
       <w:pPr>
         <w:pStyle w:val="Title"/>
+        <w:rPr>
+          <w:sz w:val="52"/>
+        </w:rPr>
       </w:pPr>
       <w:r>
+        <w:rPr>
+          <w:sz w:val="52"/>
+        </w:rPr>
         <w:t>AC12001: Week 8-11: Team Project</w:t>
       </w:r>
     </w:p>
@@ -18,27 +24,20 @@
         <w:t>Meetings:</w:t>
       </w:r>
     </w:p>
-    <w:p>
-      <w:pPr>
-        <w:rPr>
-          <w:sz w:val="12"/>
-        </w:rPr>
-      </w:pPr>
-    </w:p>
     <w:tbl>
       <w:tblPr>
         <w:tblStyle w:val="TableGrid"/>
-        <w:tblW w:w="10490" w:type="dxa"/>
-        <w:tblInd w:w="-714" w:type="dxa"/>
+        <w:tblW w:w="10774" w:type="dxa"/>
+        <w:tblInd w:w="-289" w:type="dxa"/>
         <w:tblLayout w:type="fixed"/>
         <w:tblLook w:val="04A0" w:firstRow="1" w:lastRow="0" w:firstColumn="1" w:lastColumn="0" w:noHBand="0" w:noVBand="1"/>
       </w:tblPr>
       <w:tblGrid>
-        <w:gridCol w:w="672"/>
-        <w:gridCol w:w="1313"/>
-        <w:gridCol w:w="1418"/>
-        <w:gridCol w:w="3827"/>
-        <w:gridCol w:w="3260"/>
+        <w:gridCol w:w="426"/>
+        <w:gridCol w:w="1134"/>
+        <w:gridCol w:w="1276"/>
+        <w:gridCol w:w="4961"/>
+        <w:gridCol w:w="2977"/>
       </w:tblGrid>
       <w:tr>
         <w:trPr>
@@ -46,7 +45,7 @@
         </w:trPr>
         <w:tc>
           <w:tcPr>
-            <w:tcW w:w="672" w:type="dxa"/>
+            <w:tcW w:w="426" w:type="dxa"/>
             <w:shd w:val="clear" w:color="auto" w:fill="AEAAAA" w:themeFill="background2" w:themeFillShade="BF"/>
           </w:tcPr>
           <w:p>
@@ -56,83 +55,62 @@
                 <w:szCs w:val="32"/>
               </w:rPr>
             </w:pPr>
-            <w:r>
+          </w:p>
+        </w:tc>
+        <w:tc>
+          <w:tcPr>
+            <w:tcW w:w="1134" w:type="dxa"/>
+            <w:shd w:val="clear" w:color="auto" w:fill="AEAAAA" w:themeFill="background2" w:themeFillShade="BF"/>
+          </w:tcPr>
+          <w:p>
+            <w:pPr>
               <w:rPr>
                 <w:sz w:val="32"/>
                 <w:szCs w:val="32"/>
               </w:rPr>
-              <w:t>N</w:t>
-            </w:r>
+            </w:pPr>
             <w:r>
               <w:rPr>
                 <w:sz w:val="32"/>
                 <w:szCs w:val="32"/>
               </w:rPr>
-              <w:t>b</w:t>
-            </w:r>
-            <w:r>
+              <w:t>Details</w:t>
+            </w:r>
+          </w:p>
+        </w:tc>
+        <w:tc>
+          <w:tcPr>
+            <w:tcW w:w="1276" w:type="dxa"/>
+            <w:shd w:val="clear" w:color="auto" w:fill="AEAAAA" w:themeFill="background2" w:themeFillShade="BF"/>
+          </w:tcPr>
+          <w:p>
+            <w:pPr>
               <w:rPr>
                 <w:sz w:val="32"/>
-                <w:szCs w:val="32"/>
-              </w:rPr>
-              <w:t>.</w:t>
-            </w:r>
-          </w:p>
-        </w:tc>
-        <w:tc>
-          <w:tcPr>
-            <w:tcW w:w="1313" w:type="dxa"/>
+              </w:rPr>
+            </w:pPr>
+            <w:r>
+              <w:rPr>
+                <w:sz w:val="32"/>
+              </w:rPr>
+              <w:t>People</w:t>
+            </w:r>
+          </w:p>
+        </w:tc>
+        <w:tc>
+          <w:tcPr>
+            <w:tcW w:w="4961" w:type="dxa"/>
             <w:shd w:val="clear" w:color="auto" w:fill="AEAAAA" w:themeFill="background2" w:themeFillShade="BF"/>
           </w:tcPr>
           <w:p>
             <w:pPr>
               <w:rPr>
                 <w:sz w:val="32"/>
-                <w:szCs w:val="32"/>
               </w:rPr>
             </w:pPr>
             <w:r>
               <w:rPr>
                 <w:sz w:val="32"/>
-                <w:szCs w:val="32"/>
-              </w:rPr>
-              <w:t>Details</w:t>
-            </w:r>
-          </w:p>
-        </w:tc>
-        <w:tc>
-          <w:tcPr>
-            <w:tcW w:w="1418" w:type="dxa"/>
-            <w:shd w:val="clear" w:color="auto" w:fill="AEAAAA" w:themeFill="background2" w:themeFillShade="BF"/>
-          </w:tcPr>
-          <w:p>
-            <w:pPr>
-              <w:rPr>
-                <w:sz w:val="32"/>
-              </w:rPr>
-            </w:pPr>
-            <w:r>
-              <w:rPr>
-                <w:sz w:val="32"/>
-              </w:rPr>
-              <w:t>People</w:t>
-            </w:r>
-          </w:p>
-        </w:tc>
-        <w:tc>
-          <w:tcPr>
-            <w:tcW w:w="3827" w:type="dxa"/>
-            <w:shd w:val="clear" w:color="auto" w:fill="AEAAAA" w:themeFill="background2" w:themeFillShade="BF"/>
-          </w:tcPr>
-          <w:p>
-            <w:pPr>
-              <w:rPr>
-                <w:sz w:val="32"/>
-              </w:rPr>
-            </w:pPr>
-            <w:r>
-              <w:rPr>
-                <w:sz w:val="32"/>
               </w:rPr>
               <w:t>Progress</w:t>
             </w:r>
@@ -140,7 +118,7 @@
         </w:tc>
         <w:tc>
           <w:tcPr>
-            <w:tcW w:w="3260" w:type="dxa"/>
+            <w:tcW w:w="2977" w:type="dxa"/>
             <w:shd w:val="clear" w:color="auto" w:fill="AEAAAA" w:themeFill="background2" w:themeFillShade="BF"/>
           </w:tcPr>
           <w:p>
@@ -164,7 +142,7 @@
         </w:trPr>
         <w:tc>
           <w:tcPr>
-            <w:tcW w:w="672" w:type="dxa"/>
+            <w:tcW w:w="426" w:type="dxa"/>
           </w:tcPr>
           <w:p>
             <w:pPr>
@@ -182,7 +160,7 @@
         </w:tc>
         <w:tc>
           <w:tcPr>
-            <w:tcW w:w="1313" w:type="dxa"/>
+            <w:tcW w:w="1134" w:type="dxa"/>
           </w:tcPr>
           <w:p>
             <w:pPr>
@@ -232,7 +210,7 @@
         </w:tc>
         <w:tc>
           <w:tcPr>
-            <w:tcW w:w="1418" w:type="dxa"/>
+            <w:tcW w:w="1276" w:type="dxa"/>
           </w:tcPr>
           <w:p>
             <w:pPr>
@@ -297,7 +275,7 @@
         </w:tc>
         <w:tc>
           <w:tcPr>
-            <w:tcW w:w="3827" w:type="dxa"/>
+            <w:tcW w:w="4961" w:type="dxa"/>
           </w:tcPr>
           <w:p>
             <w:pPr>
@@ -360,7 +338,7 @@
         </w:tc>
         <w:tc>
           <w:tcPr>
-            <w:tcW w:w="3260" w:type="dxa"/>
+            <w:tcW w:w="2977" w:type="dxa"/>
           </w:tcPr>
           <w:p>
             <w:r>
@@ -400,7 +378,7 @@
         </w:trPr>
         <w:tc>
           <w:tcPr>
-            <w:tcW w:w="672" w:type="dxa"/>
+            <w:tcW w:w="426" w:type="dxa"/>
           </w:tcPr>
           <w:p>
             <w:pPr>
@@ -418,7 +396,7 @@
         </w:tc>
         <w:tc>
           <w:tcPr>
-            <w:tcW w:w="1313" w:type="dxa"/>
+            <w:tcW w:w="1134" w:type="dxa"/>
           </w:tcPr>
           <w:p>
             <w:pPr>
@@ -468,7 +446,7 @@
         </w:tc>
         <w:tc>
           <w:tcPr>
-            <w:tcW w:w="1418" w:type="dxa"/>
+            <w:tcW w:w="1276" w:type="dxa"/>
           </w:tcPr>
           <w:p>
             <w:pPr>
@@ -533,7 +511,7 @@
         </w:tc>
         <w:tc>
           <w:tcPr>
-            <w:tcW w:w="3827" w:type="dxa"/>
+            <w:tcW w:w="4961" w:type="dxa"/>
           </w:tcPr>
           <w:p>
             <w:pPr>
@@ -613,19 +591,31 @@
         </w:tc>
         <w:tc>
           <w:tcPr>
-            <w:tcW w:w="3260" w:type="dxa"/>
-          </w:tcPr>
-          <w:p>
-            <w:pPr>
-              <w:rPr>
-                <w:sz w:val="24"/>
-              </w:rPr>
-            </w:pPr>
-            <w:r>
-              <w:rPr>
-                <w:sz w:val="24"/>
-              </w:rPr>
-              <w:t>Everyone works on their assigned tasks</w:t>
+            <w:tcW w:w="2977" w:type="dxa"/>
+          </w:tcPr>
+          <w:p>
+            <w:pPr>
+              <w:rPr>
+                <w:sz w:val="24"/>
+              </w:rPr>
+            </w:pPr>
+            <w:r>
+              <w:rPr>
+                <w:sz w:val="24"/>
+              </w:rPr>
+              <w:t xml:space="preserve">Everyone </w:t>
+            </w:r>
+            <w:r>
+              <w:rPr>
+                <w:sz w:val="24"/>
+              </w:rPr>
+              <w:t>get started</w:t>
+            </w:r>
+            <w:r>
+              <w:rPr>
+                <w:sz w:val="24"/>
+              </w:rPr>
+              <w:t xml:space="preserve"> on their assigned tasks</w:t>
             </w:r>
           </w:p>
         </w:tc>
@@ -636,7 +626,7 @@
         </w:trPr>
         <w:tc>
           <w:tcPr>
-            <w:tcW w:w="672" w:type="dxa"/>
+            <w:tcW w:w="426" w:type="dxa"/>
           </w:tcPr>
           <w:p>
             <w:pPr>
@@ -654,7 +644,7 @@
         </w:tc>
         <w:tc>
           <w:tcPr>
-            <w:tcW w:w="1313" w:type="dxa"/>
+            <w:tcW w:w="1134" w:type="dxa"/>
           </w:tcPr>
           <w:p>
             <w:pPr>
@@ -704,7 +694,7 @@
         </w:tc>
         <w:tc>
           <w:tcPr>
-            <w:tcW w:w="1418" w:type="dxa"/>
+            <w:tcW w:w="1276" w:type="dxa"/>
           </w:tcPr>
           <w:p>
             <w:pPr>
@@ -769,7 +759,7 @@
         </w:tc>
         <w:tc>
           <w:tcPr>
-            <w:tcW w:w="3827" w:type="dxa"/>
+            <w:tcW w:w="4961" w:type="dxa"/>
           </w:tcPr>
           <w:p>
             <w:pPr>
@@ -825,21 +815,54 @@
         </w:tc>
         <w:tc>
           <w:tcPr>
-            <w:tcW w:w="3260" w:type="dxa"/>
-          </w:tcPr>
-          <w:p>
-            <w:pPr>
-              <w:rPr>
-                <w:sz w:val="32"/>
-              </w:rPr>
-            </w:pPr>
+            <w:tcW w:w="2977" w:type="dxa"/>
+          </w:tcPr>
+          <w:p>
+            <w:pPr>
+              <w:rPr>
+                <w:sz w:val="24"/>
+              </w:rPr>
+            </w:pPr>
+            <w:r>
+              <w:rPr>
+                <w:sz w:val="24"/>
+              </w:rPr>
+              <w:t>Start on dictionaries and translate method,</w:t>
+            </w:r>
+          </w:p>
+          <w:p>
+            <w:pPr>
+              <w:rPr>
+                <w:sz w:val="24"/>
+              </w:rPr>
+            </w:pPr>
+            <w:r>
+              <w:rPr>
+                <w:sz w:val="24"/>
+              </w:rPr>
+              <w:t xml:space="preserve">look into </w:t>
+            </w:r>
+            <w:proofErr w:type="spellStart"/>
+            <w:r>
+              <w:rPr>
+                <w:sz w:val="24"/>
+              </w:rPr>
+              <w:t>Javafx</w:t>
+            </w:r>
+            <w:proofErr w:type="spellEnd"/>
+            <w:r>
+              <w:rPr>
+                <w:sz w:val="24"/>
+              </w:rPr>
+              <w:t xml:space="preserve"> for GUI</w:t>
+            </w:r>
           </w:p>
         </w:tc>
       </w:tr>
       <w:tr>
         <w:tc>
           <w:tcPr>
-            <w:tcW w:w="672" w:type="dxa"/>
+            <w:tcW w:w="426" w:type="dxa"/>
           </w:tcPr>
           <w:p>
             <w:pPr>
@@ -857,7 +880,7 @@
         </w:tc>
         <w:tc>
           <w:tcPr>
-            <w:tcW w:w="1313" w:type="dxa"/>
+            <w:tcW w:w="1134" w:type="dxa"/>
           </w:tcPr>
           <w:p>
             <w:pPr>
@@ -907,7 +930,7 @@
         </w:tc>
         <w:tc>
           <w:tcPr>
-            <w:tcW w:w="1418" w:type="dxa"/>
+            <w:tcW w:w="1276" w:type="dxa"/>
           </w:tcPr>
           <w:p>
             <w:pPr>
@@ -972,7 +995,7 @@
         </w:tc>
         <w:tc>
           <w:tcPr>
-            <w:tcW w:w="3827" w:type="dxa"/>
+            <w:tcW w:w="4961" w:type="dxa"/>
           </w:tcPr>
           <w:p>
             <w:pPr>
@@ -1012,16 +1035,29 @@
                 <w:sz w:val="24"/>
               </w:rPr>
             </w:pPr>
-          </w:p>
-        </w:tc>
-        <w:tc>
-          <w:tcPr>
-            <w:tcW w:w="3260" w:type="dxa"/>
-          </w:tcPr>
-          <w:p>
-            <w:pPr>
-              <w:rPr>
-                <w:sz w:val="32"/>
+            <w:r>
+              <w:rPr>
+                <w:sz w:val="24"/>
+              </w:rPr>
+              <w:t>Added translate and translate from file to translator and dictionary class</w:t>
+            </w:r>
+          </w:p>
+          <w:p>
+            <w:pPr>
+              <w:rPr>
+                <w:sz w:val="24"/>
+              </w:rPr>
+            </w:pPr>
+          </w:p>
+        </w:tc>
+        <w:tc>
+          <w:tcPr>
+            <w:tcW w:w="2977" w:type="dxa"/>
+          </w:tcPr>
+          <w:p>
+            <w:pPr>
+              <w:rPr>
+                <w:sz w:val="24"/>
               </w:rPr>
             </w:pPr>
           </w:p>
@@ -1030,7 +1066,7 @@
       <w:tr>
         <w:tc>
           <w:tcPr>
-            <w:tcW w:w="672" w:type="dxa"/>
+            <w:tcW w:w="426" w:type="dxa"/>
           </w:tcPr>
           <w:p>
             <w:pPr>
@@ -1050,7 +1086,7 @@
         </w:tc>
         <w:tc>
           <w:tcPr>
-            <w:tcW w:w="1313" w:type="dxa"/>
+            <w:tcW w:w="1134" w:type="dxa"/>
           </w:tcPr>
           <w:p>
             <w:pPr>
@@ -1100,7 +1136,7 @@
         </w:tc>
         <w:tc>
           <w:tcPr>
-            <w:tcW w:w="1418" w:type="dxa"/>
+            <w:tcW w:w="1276" w:type="dxa"/>
           </w:tcPr>
           <w:p>
             <w:pPr>
@@ -1166,7 +1202,7 @@
         </w:tc>
         <w:tc>
           <w:tcPr>
-            <w:tcW w:w="3827" w:type="dxa"/>
+            <w:tcW w:w="4961" w:type="dxa"/>
           </w:tcPr>
           <w:p>
             <w:pPr>
@@ -1210,28 +1246,68 @@
                 <w:sz w:val="24"/>
                 <w:szCs w:val="24"/>
               </w:rPr>
-              <w:t>Translator class has methods to translate and translate a file</w:t>
-            </w:r>
-          </w:p>
-        </w:tc>
-        <w:tc>
-          <w:tcPr>
-            <w:tcW w:w="3260" w:type="dxa"/>
-          </w:tcPr>
-          <w:p>
-            <w:pPr>
-              <w:rPr>
-                <w:sz w:val="24"/>
-                <w:szCs w:val="24"/>
-              </w:rPr>
-            </w:pPr>
+              <w:t>Translator</w:t>
+            </w:r>
+            <w:r>
+              <w:rPr>
+                <w:sz w:val="24"/>
+                <w:szCs w:val="24"/>
+              </w:rPr>
+              <w:t xml:space="preserve"> and </w:t>
+            </w:r>
+            <w:bookmarkStart w:id="0" w:name="_GoBack"/>
+            <w:bookmarkEnd w:id="0"/>
+            <w:r>
+              <w:rPr>
+                <w:sz w:val="24"/>
+                <w:szCs w:val="24"/>
+              </w:rPr>
+              <w:t>dictionary class have</w:t>
+            </w:r>
+            <w:r>
+              <w:rPr>
+                <w:sz w:val="24"/>
+                <w:szCs w:val="24"/>
+              </w:rPr>
+              <w:t xml:space="preserve"> methods</w:t>
+            </w:r>
+            <w:r>
+              <w:rPr>
+                <w:sz w:val="24"/>
+                <w:szCs w:val="24"/>
+              </w:rPr>
+              <w:t xml:space="preserve"> to load and save dictionaries</w:t>
+            </w:r>
+          </w:p>
+        </w:tc>
+        <w:tc>
+          <w:tcPr>
+            <w:tcW w:w="2977" w:type="dxa"/>
+          </w:tcPr>
+          <w:p>
+            <w:pPr>
+              <w:rPr>
+                <w:sz w:val="24"/>
+                <w:szCs w:val="24"/>
+              </w:rPr>
+            </w:pPr>
+            <w:r>
+              <w:rPr>
+                <w:sz w:val="24"/>
+                <w:szCs w:val="24"/>
+              </w:rPr>
+              <w:t>Make multiple dictionaries and languages possible</w:t>
+            </w:r>
           </w:p>
         </w:tc>
       </w:tr>
       <w:tr>
-        <w:tc>
-          <w:tcPr>
-            <w:tcW w:w="672" w:type="dxa"/>
+        <w:trPr>
+          <w:trHeight w:val="1275"/>
+        </w:trPr>
+        <w:tc>
+          <w:tcPr>
+            <w:tcW w:w="426" w:type="dxa"/>
           </w:tcPr>
           <w:p>
             <w:pPr>
@@ -1251,7 +1327,7 @@
         </w:tc>
         <w:tc>
           <w:tcPr>
-            <w:tcW w:w="1313" w:type="dxa"/>
+            <w:tcW w:w="1134" w:type="dxa"/>
           </w:tcPr>
           <w:p>
             <w:pPr>
@@ -1315,7 +1391,7 @@
         </w:tc>
         <w:tc>
           <w:tcPr>
-            <w:tcW w:w="1418" w:type="dxa"/>
+            <w:tcW w:w="1276" w:type="dxa"/>
           </w:tcPr>
           <w:p>
             <w:pPr>
@@ -1381,42 +1457,95 @@
         </w:tc>
         <w:tc>
           <w:tcPr>
-            <w:tcW w:w="3827" w:type="dxa"/>
-          </w:tcPr>
-          <w:p>
-            <w:pPr>
-              <w:rPr>
-                <w:sz w:val="24"/>
-                <w:szCs w:val="24"/>
-              </w:rPr>
-            </w:pPr>
-            <w:r>
-              <w:rPr>
-                <w:sz w:val="24"/>
-                <w:szCs w:val="24"/>
-              </w:rPr>
-              <w:t>GUI has groups for every option in the menu,</w:t>
-            </w:r>
-          </w:p>
-        </w:tc>
-        <w:tc>
-          <w:tcPr>
-            <w:tcW w:w="3260" w:type="dxa"/>
-          </w:tcPr>
-          <w:p>
-            <w:pPr>
-              <w:rPr>
-                <w:sz w:val="24"/>
-                <w:szCs w:val="24"/>
-              </w:rPr>
-            </w:pPr>
+            <w:tcW w:w="4961" w:type="dxa"/>
+          </w:tcPr>
+          <w:p>
+            <w:pPr>
+              <w:rPr>
+                <w:sz w:val="24"/>
+                <w:szCs w:val="24"/>
+              </w:rPr>
+            </w:pPr>
+            <w:r>
+              <w:rPr>
+                <w:sz w:val="24"/>
+                <w:szCs w:val="24"/>
+              </w:rPr>
+              <w:t xml:space="preserve">GUI has </w:t>
+            </w:r>
+            <w:r>
+              <w:rPr>
+                <w:sz w:val="24"/>
+                <w:szCs w:val="24"/>
+              </w:rPr>
+              <w:t xml:space="preserve">menu bar and </w:t>
+            </w:r>
+            <w:r>
+              <w:rPr>
+                <w:sz w:val="24"/>
+                <w:szCs w:val="24"/>
+              </w:rPr>
+              <w:t xml:space="preserve">groups </w:t>
+            </w:r>
+            <w:r>
+              <w:rPr>
+                <w:sz w:val="24"/>
+                <w:szCs w:val="24"/>
+              </w:rPr>
+              <w:t xml:space="preserve">added </w:t>
+            </w:r>
+            <w:r>
+              <w:rPr>
+                <w:sz w:val="24"/>
+                <w:szCs w:val="24"/>
+              </w:rPr>
+              <w:t>for every option in the menu,</w:t>
+            </w:r>
+          </w:p>
+          <w:p>
+            <w:pPr>
+              <w:rPr>
+                <w:sz w:val="24"/>
+                <w:szCs w:val="24"/>
+              </w:rPr>
+            </w:pPr>
+            <w:r>
+              <w:rPr>
+                <w:sz w:val="24"/>
+                <w:szCs w:val="24"/>
+              </w:rPr>
+              <w:t xml:space="preserve">Loaded dictionaries and supported dictionaries methods are added to dictionary class </w:t>
+            </w:r>
+          </w:p>
+        </w:tc>
+        <w:tc>
+          <w:tcPr>
+            <w:tcW w:w="2977" w:type="dxa"/>
+          </w:tcPr>
+          <w:p>
+            <w:pPr>
+              <w:rPr>
+                <w:sz w:val="24"/>
+                <w:szCs w:val="24"/>
+              </w:rPr>
+            </w:pPr>
+            <w:r>
+              <w:rPr>
+                <w:sz w:val="24"/>
+                <w:szCs w:val="24"/>
+              </w:rPr>
+              <w:t>Improve speed of translations</w:t>
+            </w:r>
           </w:p>
         </w:tc>
       </w:tr>
       <w:tr>
-        <w:tc>
-          <w:tcPr>
-            <w:tcW w:w="672" w:type="dxa"/>
+        <w:trPr>
+          <w:trHeight w:val="1278"/>
+        </w:trPr>
+        <w:tc>
+          <w:tcPr>
+            <w:tcW w:w="426" w:type="dxa"/>
           </w:tcPr>
           <w:p>
             <w:pPr>
@@ -1436,7 +1565,7 @@
         </w:tc>
         <w:tc>
           <w:tcPr>
-            <w:tcW w:w="1313" w:type="dxa"/>
+            <w:tcW w:w="1134" w:type="dxa"/>
           </w:tcPr>
           <w:p>
             <w:pPr>
@@ -1500,7 +1629,7 @@
         </w:tc>
         <w:tc>
           <w:tcPr>
-            <w:tcW w:w="1418" w:type="dxa"/>
+            <w:tcW w:w="1276" w:type="dxa"/>
           </w:tcPr>
           <w:p>
             <w:pPr>
@@ -1566,7 +1695,7 @@
         </w:tc>
         <w:tc>
           <w:tcPr>
-            <w:tcW w:w="3827" w:type="dxa"/>
+            <w:tcW w:w="4961" w:type="dxa"/>
           </w:tcPr>
           <w:p>
             <w:pPr>
@@ -1590,11 +1719,18 @@
                 <w:szCs w:val="24"/>
               </w:rPr>
             </w:pPr>
-          </w:p>
-        </w:tc>
-        <w:tc>
-          <w:tcPr>
-            <w:tcW w:w="3260" w:type="dxa"/>
+            <w:r>
+              <w:rPr>
+                <w:sz w:val="24"/>
+                <w:szCs w:val="24"/>
+              </w:rPr>
+              <w:t>Documentation is updated, fixed issues with translations to different languages</w:t>
+            </w:r>
+          </w:p>
+        </w:tc>
+        <w:tc>
+          <w:tcPr>
+            <w:tcW w:w="2977" w:type="dxa"/>
           </w:tcPr>
           <w:p>
             <w:pPr>
@@ -1609,7 +1745,7 @@
       <w:tr>
         <w:tc>
           <w:tcPr>
-            <w:tcW w:w="672" w:type="dxa"/>
+            <w:tcW w:w="426" w:type="dxa"/>
           </w:tcPr>
           <w:p>
             <w:pPr>
@@ -1629,7 +1765,7 @@
         </w:tc>
         <w:tc>
           <w:tcPr>
-            <w:tcW w:w="1313" w:type="dxa"/>
+            <w:tcW w:w="1134" w:type="dxa"/>
           </w:tcPr>
           <w:p>
             <w:pPr>
@@ -1693,7 +1829,7 @@
         </w:tc>
         <w:tc>
           <w:tcPr>
-            <w:tcW w:w="1418" w:type="dxa"/>
+            <w:tcW w:w="1276" w:type="dxa"/>
           </w:tcPr>
           <w:p>
             <w:pPr>
@@ -1759,29 +1895,41 @@
         </w:tc>
         <w:tc>
           <w:tcPr>
-            <w:tcW w:w="3827" w:type="dxa"/>
-          </w:tcPr>
-          <w:p>
-            <w:pPr>
-              <w:rPr>
-                <w:sz w:val="24"/>
-                <w:szCs w:val="24"/>
-              </w:rPr>
-            </w:pPr>
-            <w:r>
-              <w:rPr>
-                <w:sz w:val="24"/>
-                <w:szCs w:val="24"/>
-              </w:rPr>
-              <w:t>Liked the last methods from the translator class, worked on documentation</w:t>
-            </w:r>
-            <w:bookmarkStart w:id="0" w:name="_GoBack"/>
-            <w:bookmarkEnd w:id="0"/>
-          </w:p>
-        </w:tc>
-        <w:tc>
-          <w:tcPr>
-            <w:tcW w:w="3260" w:type="dxa"/>
+            <w:tcW w:w="4961" w:type="dxa"/>
+          </w:tcPr>
+          <w:p>
+            <w:pPr>
+              <w:rPr>
+                <w:sz w:val="24"/>
+                <w:szCs w:val="24"/>
+              </w:rPr>
+            </w:pPr>
+            <w:r>
+              <w:rPr>
+                <w:sz w:val="24"/>
+                <w:szCs w:val="24"/>
+              </w:rPr>
+              <w:t>Li</w:t>
+            </w:r>
+            <w:r>
+              <w:rPr>
+                <w:sz w:val="24"/>
+                <w:szCs w:val="24"/>
+              </w:rPr>
+              <w:t>n</w:t>
+            </w:r>
+            <w:r>
+              <w:rPr>
+                <w:sz w:val="24"/>
+                <w:szCs w:val="24"/>
+              </w:rPr>
+              <w:t>ked the last methods from the translator class, worked on documentation</w:t>
+            </w:r>
+          </w:p>
+        </w:tc>
+        <w:tc>
+          <w:tcPr>
+            <w:tcW w:w="2977" w:type="dxa"/>
           </w:tcPr>
           <w:p>
             <w:pPr>
@@ -1805,7 +1953,7 @@
     <w:sectPr>
       <w:headerReference w:type="default" r:id="rId6"/>
       <w:pgSz w:w="11906" w:h="16838"/>
-      <w:pgMar w:top="1440" w:right="1440" w:bottom="1440" w:left="1440" w:header="708" w:footer="708" w:gutter="0"/>
+      <w:pgMar w:top="720" w:right="720" w:bottom="720" w:left="720" w:header="709" w:footer="709" w:gutter="0"/>
       <w:cols w:space="708"/>
       <w:docGrid w:linePitch="360"/>
     </w:sectPr>

</xml_diff>